<commit_message>
Add 'pre-parsed' parameter to appropriate files to avoid manual configuration
</commit_message>
<xml_diff>
--- a/src/main/resources/finalized collections/MA Cambridge, Harvard, Loeb Music Library--sacred music INVENTORY.docx
+++ b/src/main/resources/finalized collections/MA Cambridge, Harvard, Loeb Music Library--sacred music INVENTORY.docx
@@ -439,6 +439,8 @@
         <w:jc w:val="center"/>
         <w:rPr>
           <w:rFonts w:ascii="Cambria" w:hAnsi="Cambria" w:cstheme="minorHAnsi"/>
+          <w:b/>
+          <w:bCs/>
         </w:rPr>
       </w:pPr>
       <w:r>
@@ -467,6 +469,423 @@
         </w:rPr>
         <w:t>, online at hymntune.library.uiuc.edu</w:t>
       </w:r>
+    </w:p>
+    <w:p>
+      <w:pPr>
+        <w:rPr>
+          <w:rFonts w:ascii="Cambria" w:hAnsi="Cambria" w:cstheme="minorHAnsi"/>
+          <w:b/>
+          <w:bCs/>
+        </w:rPr>
+      </w:pPr>
+    </w:p>
+    <w:p>
+      <w:pPr>
+        <w:rPr>
+          <w:rFonts w:ascii="Cambria" w:hAnsi="Cambria" w:cstheme="minorHAnsi"/>
+          <w:b/>
+          <w:bCs/>
+        </w:rPr>
+      </w:pPr>
+    </w:p>
+    <w:p>
+      <w:pPr>
+        <w:jc w:val="center"/>
+        <w:rPr>
+          <w:rFonts w:ascii="Cambria" w:hAnsi="Cambria"/>
+          <w:sz w:val="32"/>
+          <w:szCs w:val="32"/>
+        </w:rPr>
+      </w:pPr>
+      <w:r>
+        <w:rPr>
+          <w:rFonts w:ascii="Cambria" w:hAnsi="Cambria"/>
+          <w:sz w:val="32"/>
+          <w:szCs w:val="32"/>
+        </w:rPr>
+        <w:t>NAMES – INSCRIBED, STAMPED, ON BOOKPLATES</w:t>
+      </w:r>
+    </w:p>
+    <w:p>
+      <w:pPr>
+        <w:rPr>
+          <w:rFonts w:ascii="Cambria" w:hAnsi="Cambria"/>
+          <w:iCs/>
+        </w:rPr>
+      </w:pPr>
+    </w:p>
+    <w:p>
+      <w:pPr>
+        <w:rPr>
+          <w:rFonts w:ascii="Cambria" w:hAnsi="Cambria"/>
+          <w:i/>
+        </w:rPr>
+      </w:pPr>
+      <w:r>
+        <w:rPr>
+          <w:rFonts w:ascii="Cambria" w:hAnsi="Cambria"/>
+          <w:i/>
+        </w:rPr>
+        <w:t>Names are followed by the inventory numbers for the sources where they appear.  Only names including a full last name are listed here.  Two or more inscriptions in the same source are occasionally combined to create the fullest possible version of a name.  When a location accompanies a name, it is given in parentheses; when a state is specified, it is included, using the modern abbreviation (e.g., MA).  When a date accompanies a name, the year is given in parentheses.  Not included here are only initials, or only first names, or first names and last initials.  Asterisks point to female names.</w:t>
+      </w:r>
+    </w:p>
+    <w:p>
+      <w:pPr>
+        <w:rPr>
+          <w:rFonts w:ascii="Cambria" w:hAnsi="Cambria"/>
+        </w:rPr>
+      </w:pPr>
+    </w:p>
+    <w:p>
+      <w:pPr>
+        <w:rPr>
+          <w:rFonts w:ascii="Cambria" w:hAnsi="Cambria"/>
+        </w:rPr>
+      </w:pPr>
+    </w:p>
+    <w:p>
+      <w:pPr>
+        <w:rPr>
+          <w:rFonts w:ascii="Cambria" w:hAnsi="Cambria"/>
+        </w:rPr>
+      </w:pPr>
+      <w:r>
+        <w:rPr>
+          <w:rFonts w:ascii="Cambria" w:hAnsi="Cambria"/>
+        </w:rPr>
+        <w:t xml:space="preserve">(Huntington, Jonathan) – 12 </w:t>
+      </w:r>
+    </w:p>
+    <w:p>
+      <w:pPr>
+        <w:rPr>
+          <w:rFonts w:ascii="Cambria" w:hAnsi="Cambria"/>
+        </w:rPr>
+      </w:pPr>
+      <w:r>
+        <w:rPr>
+          <w:rFonts w:ascii="Cambria" w:hAnsi="Cambria"/>
+        </w:rPr>
+        <w:t xml:space="preserve">Lindsey, Benjamin, Jr. (New Bedford) – 10 </w:t>
+      </w:r>
+    </w:p>
+    <w:p>
+      <w:pPr>
+        <w:rPr>
+          <w:rFonts w:ascii="Cambria" w:hAnsi="Cambria"/>
+        </w:rPr>
+      </w:pPr>
+      <w:r>
+        <w:rPr>
+          <w:rFonts w:ascii="Cambria" w:hAnsi="Cambria"/>
+        </w:rPr>
+        <w:t xml:space="preserve">Chadwick, John – 7, 19 </w:t>
+      </w:r>
+    </w:p>
+    <w:p>
+      <w:pPr>
+        <w:rPr>
+          <w:rFonts w:ascii="Cambria" w:hAnsi="Cambria"/>
+        </w:rPr>
+      </w:pPr>
+      <w:r>
+        <w:rPr>
+          <w:rFonts w:ascii="Cambria" w:hAnsi="Cambria"/>
+        </w:rPr>
+        <w:t xml:space="preserve">Goodrich, Othniel – 8 </w:t>
+      </w:r>
+    </w:p>
+    <w:p>
+      <w:pPr>
+        <w:rPr>
+          <w:rFonts w:ascii="Cambria" w:hAnsi="Cambria"/>
+        </w:rPr>
+      </w:pPr>
+      <w:r>
+        <w:rPr>
+          <w:rFonts w:ascii="Cambria" w:hAnsi="Cambria"/>
+        </w:rPr>
+        <w:t xml:space="preserve">Horsman, E. – 19 </w:t>
+      </w:r>
+    </w:p>
+    <w:p>
+      <w:pPr>
+        <w:rPr>
+          <w:rFonts w:ascii="Cambria" w:hAnsi="Cambria"/>
+        </w:rPr>
+      </w:pPr>
+      <w:r>
+        <w:rPr>
+          <w:rFonts w:ascii="Cambria" w:hAnsi="Cambria"/>
+        </w:rPr>
+        <w:t xml:space="preserve">Hubbard, Thankfull (1759) – 28 </w:t>
+      </w:r>
+    </w:p>
+    <w:p>
+      <w:pPr>
+        <w:rPr>
+          <w:rFonts w:ascii="Cambria" w:hAnsi="Cambria"/>
+        </w:rPr>
+      </w:pPr>
+      <w:r>
+        <w:rPr>
+          <w:rFonts w:ascii="Cambria" w:hAnsi="Cambria"/>
+        </w:rPr>
+        <w:t xml:space="preserve">Hunnewell, N. M. – 28 </w:t>
+      </w:r>
+    </w:p>
+    <w:p>
+      <w:pPr>
+        <w:rPr>
+          <w:rFonts w:ascii="Cambria" w:hAnsi="Cambria"/>
+        </w:rPr>
+      </w:pPr>
+      <w:r>
+        <w:rPr>
+          <w:rFonts w:ascii="Cambria" w:hAnsi="Cambria"/>
+        </w:rPr>
+        <w:t xml:space="preserve">Hunnewell, Thomas – 28  </w:t>
+      </w:r>
+    </w:p>
+    <w:p>
+      <w:pPr>
+        <w:rPr>
+          <w:rFonts w:ascii="Cambria" w:hAnsi="Cambria"/>
+        </w:rPr>
+      </w:pPr>
+      <w:r>
+        <w:rPr>
+          <w:rFonts w:ascii="Cambria" w:hAnsi="Cambria"/>
+        </w:rPr>
+        <w:t xml:space="preserve">*Johnston, Ann – 4 </w:t>
+      </w:r>
+    </w:p>
+    <w:p>
+      <w:pPr>
+        <w:rPr>
+          <w:rFonts w:ascii="Cambria" w:hAnsi="Cambria"/>
+        </w:rPr>
+      </w:pPr>
+      <w:r>
+        <w:rPr>
+          <w:rFonts w:ascii="Cambria" w:hAnsi="Cambria"/>
+        </w:rPr>
+        <w:lastRenderedPageBreak/>
+        <w:t xml:space="preserve">*Johnston, Susan – 4 </w:t>
+      </w:r>
+    </w:p>
+    <w:p>
+      <w:pPr>
+        <w:rPr>
+          <w:rFonts w:ascii="Cambria" w:hAnsi="Cambria"/>
+          <w:lang w:val="de-DE"/>
+        </w:rPr>
+      </w:pPr>
+      <w:r>
+        <w:rPr>
+          <w:rFonts w:ascii="Cambria" w:hAnsi="Cambria"/>
+          <w:lang w:val="de-DE"/>
+        </w:rPr>
+        <w:t xml:space="preserve">Mortimer, Frank C. – 28 </w:t>
+      </w:r>
+    </w:p>
+    <w:p>
+      <w:pPr>
+        <w:rPr>
+          <w:rFonts w:ascii="Cambria" w:hAnsi="Cambria"/>
+          <w:lang w:val="de-DE"/>
+        </w:rPr>
+      </w:pPr>
+      <w:r>
+        <w:rPr>
+          <w:rFonts w:ascii="Cambria" w:hAnsi="Cambria"/>
+          <w:lang w:val="de-DE"/>
+        </w:rPr>
+        <w:t xml:space="preserve">*[Ru_____?], Lydia W. – 15 </w:t>
+      </w:r>
+    </w:p>
+    <w:p>
+      <w:pPr>
+        <w:rPr>
+          <w:rFonts w:ascii="Cambria" w:hAnsi="Cambria"/>
+        </w:rPr>
+      </w:pPr>
+      <w:r>
+        <w:rPr>
+          <w:rFonts w:ascii="Cambria" w:hAnsi="Cambria"/>
+        </w:rPr>
+        <w:t xml:space="preserve">Ruggles, [Joh?]n </w:t>
+      </w:r>
+      <w:r>
+        <w:rPr>
+          <w:rFonts w:ascii="Cambria" w:hAnsi="Cambria"/>
+        </w:rPr>
+        <w:t>– 1</w:t>
+      </w:r>
+    </w:p>
+    <w:p>
+      <w:pPr>
+        <w:rPr>
+          <w:rFonts w:ascii="Cambria" w:hAnsi="Cambria"/>
+        </w:rPr>
+      </w:pPr>
+      <w:r>
+        <w:rPr>
+          <w:rFonts w:ascii="Cambria" w:hAnsi="Cambria"/>
+        </w:rPr>
+        <w:t>*Ruggles, John, Mrs. (Brookline) – 1</w:t>
+      </w:r>
+    </w:p>
+    <w:p>
+      <w:pPr>
+        <w:rPr>
+          <w:rFonts w:ascii="Cambria" w:hAnsi="Cambria"/>
+        </w:rPr>
+      </w:pPr>
+      <w:r>
+        <w:rPr>
+          <w:rFonts w:ascii="Cambria" w:hAnsi="Cambria"/>
+        </w:rPr>
+        <w:t xml:space="preserve">*Smock, Sarah S. (1806) – 16 </w:t>
+      </w:r>
+    </w:p>
+    <w:p>
+      <w:pPr>
+        <w:rPr>
+          <w:rFonts w:ascii="Cambria" w:hAnsi="Cambria"/>
+        </w:rPr>
+      </w:pPr>
+      <w:r>
+        <w:rPr>
+          <w:rFonts w:ascii="Cambria" w:hAnsi="Cambria"/>
+        </w:rPr>
+        <w:t xml:space="preserve">Spencer, Ozias (1806) – 14 </w:t>
+      </w:r>
+    </w:p>
+    <w:p>
+      <w:pPr>
+        <w:rPr>
+          <w:rFonts w:ascii="Cambria" w:hAnsi="Cambria"/>
+        </w:rPr>
+      </w:pPr>
+      <w:r>
+        <w:rPr>
+          <w:rFonts w:ascii="Cambria" w:hAnsi="Cambria"/>
+        </w:rPr>
+        <w:t xml:space="preserve">*Stewart, John, Mrs. (Boston, 1847) – 12 </w:t>
+      </w:r>
+    </w:p>
+    <w:p>
+      <w:pPr>
+        <w:rPr>
+          <w:rFonts w:ascii="Cambria" w:hAnsi="Cambria"/>
+        </w:rPr>
+      </w:pPr>
+      <w:r>
+        <w:rPr>
+          <w:rFonts w:ascii="Cambria" w:hAnsi="Cambria"/>
+        </w:rPr>
+        <w:t xml:space="preserve">Stewart, William – 12 </w:t>
+      </w:r>
+    </w:p>
+    <w:p>
+      <w:pPr>
+        <w:rPr>
+          <w:rFonts w:ascii="Cambria" w:hAnsi="Cambria"/>
+        </w:rPr>
+      </w:pPr>
+      <w:r>
+        <w:rPr>
+          <w:rFonts w:ascii="Cambria" w:hAnsi="Cambria"/>
+        </w:rPr>
+        <w:t xml:space="preserve">Thayer, Alexander W. – 18 </w:t>
+      </w:r>
+    </w:p>
+    <w:p>
+      <w:pPr>
+        <w:rPr>
+          <w:rFonts w:ascii="Cambria" w:hAnsi="Cambria"/>
+        </w:rPr>
+      </w:pPr>
+      <w:r>
+        <w:rPr>
+          <w:rFonts w:ascii="Cambria" w:hAnsi="Cambria"/>
+        </w:rPr>
+        <w:t xml:space="preserve">Thompson, Randall – 4 </w:t>
+      </w:r>
+    </w:p>
+    <w:p>
+      <w:pPr>
+        <w:rPr>
+          <w:rFonts w:ascii="Cambria" w:hAnsi="Cambria"/>
+        </w:rPr>
+      </w:pPr>
+      <w:r>
+        <w:rPr>
+          <w:rFonts w:ascii="Cambria" w:hAnsi="Cambria"/>
+        </w:rPr>
+        <w:t xml:space="preserve">Thorndike, I. [probably Israel], Col. (1818) – 21 </w:t>
+      </w:r>
+    </w:p>
+    <w:p>
+      <w:pPr>
+        <w:rPr>
+          <w:rFonts w:ascii="Cambria" w:hAnsi="Cambria"/>
+        </w:rPr>
+      </w:pPr>
+      <w:r>
+        <w:rPr>
+          <w:rFonts w:ascii="Cambria" w:hAnsi="Cambria"/>
+        </w:rPr>
+        <w:t xml:space="preserve">Tilton, Edward R. (1879) – 2, 27 </w:t>
+      </w:r>
+    </w:p>
+    <w:p>
+      <w:pPr>
+        <w:rPr>
+          <w:rFonts w:ascii="Cambria" w:hAnsi="Cambria"/>
+        </w:rPr>
+      </w:pPr>
+      <w:r>
+        <w:rPr>
+          <w:rFonts w:ascii="Cambria" w:hAnsi="Cambria"/>
+        </w:rPr>
+        <w:t xml:space="preserve">Tilton, John [G.?] – 2, 27 </w:t>
+      </w:r>
+    </w:p>
+    <w:p>
+      <w:pPr>
+        <w:rPr>
+          <w:rFonts w:ascii="Cambria" w:hAnsi="Cambria"/>
+        </w:rPr>
+      </w:pPr>
+      <w:r>
+        <w:rPr>
+          <w:rFonts w:ascii="Cambria" w:hAnsi="Cambria"/>
+        </w:rPr>
+        <w:t xml:space="preserve">Treat, John Har[v?]ey – 20 </w:t>
+      </w:r>
+    </w:p>
+    <w:p>
+      <w:pPr>
+        <w:rPr>
+          <w:rFonts w:ascii="Cambria" w:hAnsi="Cambria"/>
+        </w:rPr>
+      </w:pPr>
+      <w:r>
+        <w:rPr>
+          <w:rFonts w:ascii="Cambria" w:hAnsi="Cambria"/>
+        </w:rPr>
+        <w:t xml:space="preserve">Turner, Betsey E.  (1808) – 22 </w:t>
+      </w:r>
+    </w:p>
+    <w:p>
+      <w:pPr>
+        <w:jc w:val="center"/>
+        <w:rPr>
+          <w:rFonts w:ascii="Cambria" w:hAnsi="Cambria" w:cstheme="minorHAnsi"/>
+        </w:rPr>
+      </w:pPr>
     </w:p>
     <w:p>
       <w:pPr>
@@ -930,7 +1349,6 @@
         <w:rPr>
           <w:rFonts w:ascii="Cambria" w:hAnsi="Cambria" w:cstheme="minorHAnsi"/>
         </w:rPr>
-        <w:lastRenderedPageBreak/>
         <w:tab/>
       </w:r>
       <w:r>
@@ -1060,6 +1478,7 @@
         <w:rPr>
           <w:rFonts w:ascii="Cambria" w:hAnsi="Cambria" w:cstheme="minorHAnsi"/>
         </w:rPr>
+        <w:lastRenderedPageBreak/>
         <w:tab/>
       </w:r>
       <w:r>
@@ -1995,7 +2414,6 @@
         <w:rPr>
           <w:rFonts w:ascii="Cambria" w:hAnsi="Cambria" w:cstheme="minorHAnsi"/>
         </w:rPr>
-        <w:lastRenderedPageBreak/>
         <w:tab/>
       </w:r>
       <w:r>
@@ -2116,6 +2534,7 @@
         <w:rPr>
           <w:rFonts w:ascii="Cambria" w:hAnsi="Cambria" w:cstheme="minorHAnsi"/>
         </w:rPr>
+        <w:lastRenderedPageBreak/>
         <w:t xml:space="preserve">9.  </w:t>
       </w:r>
       <w:r>
@@ -3182,7 +3601,6 @@
         <w:rPr>
           <w:rFonts w:ascii="Cambria" w:hAnsi="Cambria" w:cstheme="minorHAnsi"/>
         </w:rPr>
-        <w:lastRenderedPageBreak/>
         <w:tab/>
       </w:r>
       <w:r>
@@ -3276,6 +3694,7 @@
         <w:rPr>
           <w:rFonts w:ascii="Cambria" w:hAnsi="Cambria" w:cstheme="minorHAnsi"/>
         </w:rPr>
+        <w:lastRenderedPageBreak/>
         <w:tab/>
         <w:t>no inscriptions</w:t>
       </w:r>
@@ -4109,6 +4528,7 @@
         <w:rPr>
           <w:rFonts w:ascii="Cambria" w:hAnsi="Cambria" w:cstheme="minorHAnsi"/>
         </w:rPr>
+        <w:lastRenderedPageBreak/>
         <w:tab/>
       </w:r>
       <w:r>
@@ -4993,7 +5413,19 @@
         <w:rPr>
           <w:rFonts w:ascii="Cambria" w:hAnsi="Cambria" w:cstheme="minorHAnsi"/>
         </w:rPr>
-        <w:t>,,“Treble,” F,,5|5556-7|U1,1|D6633|5</w:t>
+        <w:t>,,“Treble”</w:t>
+      </w:r>
+      <w:r>
+        <w:rPr>
+          <w:rFonts w:ascii="Cambria" w:hAnsi="Cambria" w:cstheme="minorHAnsi"/>
+        </w:rPr>
+        <w:t>,,</w:t>
+      </w:r>
+      <w:r>
+        <w:rPr>
+          <w:rFonts w:ascii="Cambria" w:hAnsi="Cambria" w:cstheme="minorHAnsi"/>
+        </w:rPr>
+        <w:t>F,,5|5556-7|U1,1|D6633|5</w:t>
       </w:r>
     </w:p>
     <w:p>
@@ -5352,7 +5784,6 @@
         <w:rPr>
           <w:rFonts w:ascii="Cambria" w:hAnsi="Cambria" w:cstheme="minorHAnsi"/>
         </w:rPr>
-        <w:lastRenderedPageBreak/>
         <w:tab/>
       </w:r>
       <w:r>
@@ -5413,7 +5844,19 @@
         <w:rPr>
           <w:rFonts w:ascii="Cambria" w:hAnsi="Cambria" w:cstheme="minorHAnsi"/>
         </w:rPr>
-        <w:t xml:space="preserve"> [by Read],,“Tenor,” Fm,,1|345|532|1</w:t>
+        <w:t xml:space="preserve"> [by Read],,“Tenor”</w:t>
+      </w:r>
+      <w:r>
+        <w:rPr>
+          <w:rFonts w:ascii="Cambria" w:hAnsi="Cambria" w:cstheme="minorHAnsi"/>
+        </w:rPr>
+        <w:t>,,</w:t>
+      </w:r>
+      <w:r>
+        <w:rPr>
+          <w:rFonts w:ascii="Cambria" w:hAnsi="Cambria" w:cstheme="minorHAnsi"/>
+        </w:rPr>
+        <w:t>Fm,,1|345|532|1</w:t>
       </w:r>
     </w:p>
     <w:p>
@@ -5580,6 +6023,7 @@
         <w:rPr>
           <w:rFonts w:ascii="Cambria" w:hAnsi="Cambria" w:cstheme="minorHAnsi"/>
         </w:rPr>
+        <w:lastRenderedPageBreak/>
         <w:tab/>
       </w:r>
       <w:r>
@@ -6154,7 +6598,19 @@
         <w:rPr>
           <w:rFonts w:ascii="Cambria" w:hAnsi="Cambria" w:cstheme="minorHAnsi"/>
         </w:rPr>
-        <w:t xml:space="preserve"> [by Ingalls],,“Tenor,” G,,132|1234|5</w:t>
+        <w:t xml:space="preserve"> [by Ingalls],,“Tenor”</w:t>
+      </w:r>
+      <w:r>
+        <w:rPr>
+          <w:rFonts w:ascii="Cambria" w:hAnsi="Cambria" w:cstheme="minorHAnsi"/>
+        </w:rPr>
+        <w:t>,,</w:t>
+      </w:r>
+      <w:r>
+        <w:rPr>
+          <w:rFonts w:ascii="Cambria" w:hAnsi="Cambria" w:cstheme="minorHAnsi"/>
+        </w:rPr>
+        <w:t>G,,132|1234|5</w:t>
       </w:r>
     </w:p>
     <w:p>
@@ -6785,7 +7241,19 @@
         <w:rPr>
           <w:rFonts w:ascii="Cambria" w:hAnsi="Cambria" w:cstheme="minorHAnsi"/>
         </w:rPr>
-        <w:t xml:space="preserve"> [by Holden],,“Treble,” A,,1|3355|555</w:t>
+        <w:t xml:space="preserve"> [by Holden],,“Treble”</w:t>
+      </w:r>
+      <w:r>
+        <w:rPr>
+          <w:rFonts w:ascii="Cambria" w:hAnsi="Cambria" w:cstheme="minorHAnsi"/>
+        </w:rPr>
+        <w:t>,,</w:t>
+      </w:r>
+      <w:r>
+        <w:rPr>
+          <w:rFonts w:ascii="Cambria" w:hAnsi="Cambria" w:cstheme="minorHAnsi"/>
+        </w:rPr>
+        <w:t>A,,1|3355|555</w:t>
       </w:r>
     </w:p>
     <w:p>
@@ -7064,13 +7532,25 @@
         <w:rPr>
           <w:rFonts w:ascii="Cambria" w:hAnsi="Cambria" w:cstheme="minorHAnsi"/>
         </w:rPr>
-        <w:t>,,“Treble,</w:t>
-      </w:r>
-      <w:r>
-        <w:rPr>
-          <w:rFonts w:ascii="Cambria" w:hAnsi="Cambria" w:cstheme="minorHAnsi"/>
-        </w:rPr>
-        <w:t>” Em,,5|55[-]433[-]4|554_|4</w:t>
+        <w:t>,,“Treble</w:t>
+      </w:r>
+      <w:r>
+        <w:rPr>
+          <w:rFonts w:ascii="Cambria" w:hAnsi="Cambria" w:cstheme="minorHAnsi"/>
+        </w:rPr>
+        <w:t>”</w:t>
+      </w:r>
+      <w:r>
+        <w:rPr>
+          <w:rFonts w:ascii="Cambria" w:hAnsi="Cambria" w:cstheme="minorHAnsi"/>
+        </w:rPr>
+        <w:t>,,</w:t>
+      </w:r>
+      <w:r>
+        <w:rPr>
+          <w:rFonts w:ascii="Cambria" w:hAnsi="Cambria" w:cstheme="minorHAnsi"/>
+        </w:rPr>
+        <w:t>Em,,5|55[-]433[-]4|554_|4</w:t>
       </w:r>
     </w:p>
     <w:p>
@@ -7288,7 +7768,19 @@
         <w:rPr>
           <w:rFonts w:ascii="Cambria" w:hAnsi="Cambria" w:cstheme="minorHAnsi"/>
         </w:rPr>
-        <w:t>lden],,“Tenor,” Ab,,5|U1133|212</w:t>
+        <w:t>lden],,“Tenor”</w:t>
+      </w:r>
+      <w:r>
+        <w:rPr>
+          <w:rFonts w:ascii="Cambria" w:hAnsi="Cambria" w:cstheme="minorHAnsi"/>
+        </w:rPr>
+        <w:t>,,</w:t>
+      </w:r>
+      <w:r>
+        <w:rPr>
+          <w:rFonts w:ascii="Cambria" w:hAnsi="Cambria" w:cstheme="minorHAnsi"/>
+        </w:rPr>
+        <w:t>Ab,,5|U1133|212</w:t>
       </w:r>
     </w:p>
     <w:p>
@@ -7413,7 +7905,19 @@
         <w:rPr>
           <w:rFonts w:ascii="Cambria" w:hAnsi="Cambria" w:cstheme="minorHAnsi"/>
         </w:rPr>
-        <w:t xml:space="preserve"> Morgan],,“Tenor,” C,,1|3331|2[-]1D7[-]65</w:t>
+        <w:t xml:space="preserve"> Morgan],,“Tenor”</w:t>
+      </w:r>
+      <w:r>
+        <w:rPr>
+          <w:rFonts w:ascii="Cambria" w:hAnsi="Cambria" w:cstheme="minorHAnsi"/>
+        </w:rPr>
+        <w:t>,,</w:t>
+      </w:r>
+      <w:r>
+        <w:rPr>
+          <w:rFonts w:ascii="Cambria" w:hAnsi="Cambria" w:cstheme="minorHAnsi"/>
+        </w:rPr>
+        <w:t>C,,1|3331|2[-]1D7[-]65</w:t>
       </w:r>
     </w:p>
     <w:p>
@@ -7530,7 +8034,6 @@
         <w:rPr>
           <w:rFonts w:ascii="Cambria" w:hAnsi="Cambria" w:cstheme="minorHAnsi"/>
         </w:rPr>
-        <w:lastRenderedPageBreak/>
         <w:tab/>
       </w:r>
       <w:r>
@@ -7620,6 +8123,7 @@
         <w:rPr>
           <w:rFonts w:ascii="Cambria" w:hAnsi="Cambria" w:cstheme="minorHAnsi"/>
         </w:rPr>
+        <w:lastRenderedPageBreak/>
         <w:t xml:space="preserve">23.  </w:t>
       </w:r>
       <w:r>
@@ -8193,22 +8697,29 @@
       <w:r>
         <w:rPr>
           <w:rFonts w:ascii="Cambria" w:hAnsi="Cambria" w:cstheme="minorHAnsi"/>
-        </w:rPr>
-        <w:t>[</w:t>
-      </w:r>
-      <w:r>
-        <w:rPr>
-          <w:rFonts w:ascii="Cambria" w:hAnsi="Cambria" w:cstheme="minorHAnsi"/>
           <w:i/>
           <w:iCs/>
         </w:rPr>
-        <w:t>The</w:t>
-      </w:r>
-      <w:r>
-        <w:rPr>
-          <w:rFonts w:ascii="Cambria" w:hAnsi="Cambria" w:cstheme="minorHAnsi"/>
-        </w:rPr>
-        <w:t xml:space="preserve">] </w:t>
+        <w:t xml:space="preserve">[The] Villa[ge Harmony: or,] Youth’s Ass[istant to Sacred Music].  </w:t>
+      </w:r>
+      <w:r>
+        <w:rPr>
+          <w:rFonts w:ascii="Cambria" w:hAnsi="Cambria" w:cstheme="minorHAnsi"/>
+        </w:rPr>
+        <w:t>8</w:t>
+      </w:r>
+      <w:r>
+        <w:rPr>
+          <w:rFonts w:ascii="Cambria" w:hAnsi="Cambria" w:cstheme="minorHAnsi"/>
+          <w:vertAlign w:val="superscript"/>
+        </w:rPr>
+        <w:t>th</w:t>
+      </w:r>
+      <w:r>
+        <w:rPr>
+          <w:rFonts w:ascii="Cambria" w:hAnsi="Cambria" w:cstheme="minorHAnsi"/>
+        </w:rPr>
+        <w:t xml:space="preserve"> ed.  Exeter, [N. H.: Norris and Sawyer, 1807].  Leaves bearing pp. [1]-6 torn, frayed, with much loss of text; otherwise complete.  BOUND WITH [Blanchard, Amos], </w:t>
       </w:r>
       <w:r>
         <w:rPr>
@@ -8216,7 +8727,44 @@
           <w:i/>
           <w:iCs/>
         </w:rPr>
-        <w:t>Villa</w:t>
+        <w:t>The Newburyport Collection of Sacred, European Musick</w:t>
+      </w:r>
+      <w:r>
+        <w:rPr>
+          <w:rFonts w:ascii="Cambria" w:hAnsi="Cambria" w:cstheme="minorHAnsi"/>
+        </w:rPr>
+        <w:t>, 1807, which see.  8 blank leaves bound inside back cover, probably for MS. music copying.</w:t>
+      </w:r>
+    </w:p>
+    <w:p>
+      <w:pPr>
+        <w:rPr>
+          <w:rFonts w:ascii="Cambria" w:hAnsi="Cambria" w:cstheme="minorHAnsi"/>
+        </w:rPr>
+      </w:pPr>
+      <w:r>
+        <w:rPr>
+          <w:rFonts w:ascii="Cambria" w:hAnsi="Cambria" w:cstheme="minorHAnsi"/>
+        </w:rPr>
+        <w:tab/>
+      </w:r>
+      <w:r>
+        <w:rPr>
+          <w:rFonts w:ascii="Cambria" w:hAnsi="Cambria" w:cstheme="minorHAnsi"/>
+        </w:rPr>
+        <w:t xml:space="preserve">inscriptions: inside front cover, </w:t>
+      </w:r>
+      <w:r>
+        <w:rPr>
+          <w:rFonts w:ascii="Cambria" w:hAnsi="Cambria" w:cstheme="minorHAnsi"/>
+        </w:rPr>
+        <w:t>“</w:t>
+      </w:r>
+      <w:r>
+        <w:rPr>
+          <w:rFonts w:ascii="Cambria" w:hAnsi="Cambria" w:cstheme="minorHAnsi"/>
+        </w:rPr>
+        <w:t>Newb</w:t>
       </w:r>
       <w:r>
         <w:rPr>
@@ -8227,24 +8775,20 @@
       <w:r>
         <w:rPr>
           <w:rFonts w:ascii="Cambria" w:hAnsi="Cambria" w:cstheme="minorHAnsi"/>
-          <w:i/>
-          <w:iCs/>
-        </w:rPr>
-        <w:t>ge Harmony: or,</w:t>
-      </w:r>
-      <w:r>
-        <w:rPr>
-          <w:rFonts w:ascii="Cambria" w:hAnsi="Cambria" w:cstheme="minorHAnsi"/>
-        </w:rPr>
-        <w:t xml:space="preserve">] </w:t>
-      </w:r>
-      <w:r>
-        <w:rPr>
-          <w:rFonts w:ascii="Cambria" w:hAnsi="Cambria" w:cstheme="minorHAnsi"/>
-          <w:i/>
-          <w:iCs/>
-        </w:rPr>
-        <w:t>Youth’s Ass</w:t>
+        </w:rPr>
+        <w:t>ury</w:t>
+      </w:r>
+      <w:r>
+        <w:rPr>
+          <w:rFonts w:ascii="Cambria" w:hAnsi="Cambria" w:cstheme="minorHAnsi"/>
+        </w:rPr>
+        <w:t>?]</w:t>
+      </w:r>
+      <w:r>
+        <w:rPr>
+          <w:rFonts w:ascii="Cambria" w:hAnsi="Cambria" w:cstheme="minorHAnsi"/>
+        </w:rPr>
+        <w:t xml:space="preserve">   Mary   </w:t>
       </w:r>
       <w:r>
         <w:rPr>
@@ -8255,86 +8799,8 @@
       <w:r>
         <w:rPr>
           <w:rFonts w:ascii="Cambria" w:hAnsi="Cambria" w:cstheme="minorHAnsi"/>
-          <w:i/>
-          <w:iCs/>
-        </w:rPr>
-        <w:t>istant to Sacred Music</w:t>
-      </w:r>
-      <w:r>
-        <w:rPr>
-          <w:rFonts w:ascii="Cambria" w:hAnsi="Cambria" w:cstheme="minorHAnsi"/>
-        </w:rPr>
-        <w:t>].  8</w:t>
-      </w:r>
-      <w:r>
-        <w:rPr>
-          <w:rFonts w:ascii="Cambria" w:hAnsi="Cambria" w:cstheme="minorHAnsi"/>
-          <w:vertAlign w:val="superscript"/>
-        </w:rPr>
-        <w:t>th</w:t>
-      </w:r>
-      <w:r>
-        <w:rPr>
-          <w:rFonts w:ascii="Cambria" w:hAnsi="Cambria" w:cstheme="minorHAnsi"/>
-        </w:rPr>
-        <w:t xml:space="preserve"> ed.  Exeter, [N. H.: Norris and Sawyer, 1807].  Leaves bearing pp. [1]-6 torn, frayed, with much loss of text; otherwise complete.  BOUND WITH [Blanchard, Amos], </w:t>
-      </w:r>
-      <w:r>
-        <w:rPr>
-          <w:rFonts w:ascii="Cambria" w:hAnsi="Cambria" w:cstheme="minorHAnsi"/>
-          <w:i/>
-          <w:iCs/>
-        </w:rPr>
-        <w:t>The Newburyport Collection of Sacred, European Musick</w:t>
-      </w:r>
-      <w:r>
-        <w:rPr>
-          <w:rFonts w:ascii="Cambria" w:hAnsi="Cambria" w:cstheme="minorHAnsi"/>
-        </w:rPr>
-        <w:t>, 1807, which see.  8 blank leaves bound inside back cover, probably for MS. music copying.</w:t>
-      </w:r>
-    </w:p>
-    <w:p>
-      <w:pPr>
-        <w:rPr>
-          <w:rFonts w:ascii="Cambria" w:hAnsi="Cambria" w:cstheme="minorHAnsi"/>
-        </w:rPr>
-      </w:pPr>
-      <w:r>
-        <w:rPr>
-          <w:rFonts w:ascii="Cambria" w:hAnsi="Cambria" w:cstheme="minorHAnsi"/>
-        </w:rPr>
-        <w:tab/>
-      </w:r>
-      <w:r>
-        <w:rPr>
-          <w:rFonts w:ascii="Cambria" w:hAnsi="Cambria" w:cstheme="minorHAnsi"/>
-        </w:rPr>
-        <w:t xml:space="preserve">inscriptions: inside front cover, </w:t>
-      </w:r>
-      <w:r>
-        <w:rPr>
-          <w:rFonts w:ascii="Cambria" w:hAnsi="Cambria" w:cstheme="minorHAnsi"/>
-        </w:rPr>
-        <w:t>“</w:t>
-      </w:r>
-      <w:r>
-        <w:rPr>
-          <w:rFonts w:ascii="Cambria" w:hAnsi="Cambria" w:cstheme="minorHAnsi"/>
-        </w:rPr>
-        <w:t>Newb</w:t>
-      </w:r>
-      <w:r>
-        <w:rPr>
-          <w:rFonts w:ascii="Cambria" w:hAnsi="Cambria" w:cstheme="minorHAnsi"/>
-        </w:rPr>
-        <w:t>[</w:t>
-      </w:r>
-      <w:r>
-        <w:rPr>
-          <w:rFonts w:ascii="Cambria" w:hAnsi="Cambria" w:cstheme="minorHAnsi"/>
-        </w:rPr>
-        <w:t>ury</w:t>
+        </w:rPr>
+        <w:t>Port</w:t>
       </w:r>
       <w:r>
         <w:rPr>
@@ -8346,30 +8812,6 @@
         <w:rPr>
           <w:rFonts w:ascii="Cambria" w:hAnsi="Cambria" w:cstheme="minorHAnsi"/>
         </w:rPr>
-        <w:t xml:space="preserve">   Mary   </w:t>
-      </w:r>
-      <w:r>
-        <w:rPr>
-          <w:rFonts w:ascii="Cambria" w:hAnsi="Cambria" w:cstheme="minorHAnsi"/>
-        </w:rPr>
-        <w:t>[</w:t>
-      </w:r>
-      <w:r>
-        <w:rPr>
-          <w:rFonts w:ascii="Cambria" w:hAnsi="Cambria" w:cstheme="minorHAnsi"/>
-        </w:rPr>
-        <w:t>Port</w:t>
-      </w:r>
-      <w:r>
-        <w:rPr>
-          <w:rFonts w:ascii="Cambria" w:hAnsi="Cambria" w:cstheme="minorHAnsi"/>
-        </w:rPr>
-        <w:t>?]</w:t>
-      </w:r>
-      <w:r>
-        <w:rPr>
-          <w:rFonts w:ascii="Cambria" w:hAnsi="Cambria" w:cstheme="minorHAnsi"/>
-        </w:rPr>
         <w:t xml:space="preserve">” (pencil), </w:t>
       </w:r>
       <w:r>
@@ -8483,7 +8925,6 @@
         <w:rPr>
           <w:rFonts w:ascii="Cambria" w:hAnsi="Cambria" w:cstheme="minorHAnsi"/>
         </w:rPr>
-        <w:lastRenderedPageBreak/>
         <w:tab/>
         <w:t>no MS. music</w:t>
       </w:r>
@@ -8528,6 +8969,7 @@
         <w:rPr>
           <w:rFonts w:ascii="Cambria" w:hAnsi="Cambria" w:cstheme="minorHAnsi"/>
         </w:rPr>
+        <w:lastRenderedPageBreak/>
         <w:t xml:space="preserve">28.  </w:t>
       </w:r>
       <w:r>
@@ -9149,7 +9591,13 @@
         <w:rPr>
           <w:rFonts w:ascii="Cambria" w:hAnsi="Cambria" w:cstheme="minorHAnsi"/>
         </w:rPr>
-        <w:t xml:space="preserve"> “Medius,” “Bassus,” </w:t>
+        <w:t xml:space="preserve"> “Medius,” “Bassus”</w:t>
+      </w:r>
+      <w:r>
+        <w:rPr>
+          <w:rFonts w:ascii="Cambria" w:hAnsi="Cambria" w:cstheme="minorHAnsi"/>
+        </w:rPr>
+        <w:t>,,</w:t>
       </w:r>
     </w:p>
     <w:p>
@@ -9353,7 +9801,13 @@
         <w:rPr>
           <w:rFonts w:ascii="Cambria" w:hAnsi="Cambria" w:cstheme="minorHAnsi"/>
         </w:rPr>
-        <w:t xml:space="preserve">,,A (though bass is written in </w:t>
+        <w:t>,,</w:t>
+      </w:r>
+      <w:r>
+        <w:rPr>
+          <w:rFonts w:ascii="Cambria" w:hAnsi="Cambria" w:cstheme="minorHAnsi"/>
+        </w:rPr>
+        <w:t xml:space="preserve">A (though bass is written in </w:t>
       </w:r>
     </w:p>
     <w:p>
@@ -9571,7 +10025,19 @@
         <w:rPr>
           <w:rFonts w:ascii="Cambria" w:hAnsi="Cambria" w:cstheme="minorHAnsi"/>
         </w:rPr>
-        <w:t xml:space="preserve">,,“Cant” (melody), “Med.,” “Bass,” F,,155331-232,,diamond </w:t>
+        <w:t>,,“Cant” (melody), “Med.,” “Bass”</w:t>
+      </w:r>
+      <w:r>
+        <w:rPr>
+          <w:rFonts w:ascii="Cambria" w:hAnsi="Cambria" w:cstheme="minorHAnsi"/>
+        </w:rPr>
+        <w:t>,,</w:t>
+      </w:r>
+      <w:r>
+        <w:rPr>
+          <w:rFonts w:ascii="Cambria" w:hAnsi="Cambria" w:cstheme="minorHAnsi"/>
+        </w:rPr>
+        <w:t xml:space="preserve">F,,155331-232,,diamond </w:t>
       </w:r>
     </w:p>
     <w:p>
@@ -9653,13 +10119,13 @@
         <w:rPr>
           <w:rFonts w:ascii="Cambria" w:hAnsi="Cambria" w:cstheme="minorHAnsi"/>
         </w:rPr>
-        <w:t>Bass,”</w:t>
-      </w:r>
-      <w:r>
-        <w:rPr>
-          <w:rFonts w:ascii="Cambria" w:hAnsi="Cambria" w:cstheme="minorHAnsi"/>
-        </w:rPr>
-        <w:t xml:space="preserve"> </w:t>
+        <w:t>Bass”</w:t>
+      </w:r>
+      <w:r>
+        <w:rPr>
+          <w:rFonts w:ascii="Cambria" w:hAnsi="Cambria" w:cstheme="minorHAnsi"/>
+        </w:rPr>
+        <w:t>,,</w:t>
       </w:r>
       <w:r>
         <w:rPr>
@@ -9752,7 +10218,13 @@
         <w:rPr>
           <w:rFonts w:ascii="Cambria" w:hAnsi="Cambria" w:cstheme="minorHAnsi"/>
         </w:rPr>
-        <w:t xml:space="preserve">Bass.,” </w:t>
+        <w:t>Bass.”</w:t>
+      </w:r>
+      <w:r>
+        <w:rPr>
+          <w:rFonts w:ascii="Cambria" w:hAnsi="Cambria" w:cstheme="minorHAnsi"/>
+        </w:rPr>
+        <w:t>,,</w:t>
       </w:r>
       <w:r>
         <w:rPr>
@@ -9847,7 +10319,19 @@
         <w:rPr>
           <w:rFonts w:ascii="Cambria" w:hAnsi="Cambria" w:cstheme="minorHAnsi"/>
         </w:rPr>
-        <w:t xml:space="preserve">,,“Treb.” (melody), “Med,” “Bass,” F,,11231345,,diamond </w:t>
+        <w:t>,,“Treb.” (melody), “Med,” “Bass”</w:t>
+      </w:r>
+      <w:r>
+        <w:rPr>
+          <w:rFonts w:ascii="Cambria" w:hAnsi="Cambria" w:cstheme="minorHAnsi"/>
+        </w:rPr>
+        <w:t>,,</w:t>
+      </w:r>
+      <w:r>
+        <w:rPr>
+          <w:rFonts w:ascii="Cambria" w:hAnsi="Cambria" w:cstheme="minorHAnsi"/>
+        </w:rPr>
+        <w:t xml:space="preserve">F,,11231345,,diamond </w:t>
       </w:r>
     </w:p>
     <w:p>
@@ -9911,13 +10395,19 @@
         <w:rPr>
           <w:rFonts w:ascii="Cambria" w:hAnsi="Cambria" w:cstheme="minorHAnsi"/>
         </w:rPr>
-        <w:t>,,“Treb.” (melody), “Med,” “Bass,”</w:t>
-      </w:r>
-      <w:r>
-        <w:rPr>
-          <w:rFonts w:ascii="Cambria" w:hAnsi="Cambria" w:cstheme="minorHAnsi"/>
-        </w:rPr>
-        <w:t xml:space="preserve"> G,,13455443,,diamond </w:t>
+        <w:t>,,“Treb.” (melody), “Med,” “Bass”</w:t>
+      </w:r>
+      <w:r>
+        <w:rPr>
+          <w:rFonts w:ascii="Cambria" w:hAnsi="Cambria" w:cstheme="minorHAnsi"/>
+        </w:rPr>
+        <w:t>,,</w:t>
+      </w:r>
+      <w:r>
+        <w:rPr>
+          <w:rFonts w:ascii="Cambria" w:hAnsi="Cambria" w:cstheme="minorHAnsi"/>
+        </w:rPr>
+        <w:t xml:space="preserve">G,,13455443,,diamond </w:t>
       </w:r>
     </w:p>
     <w:p>
@@ -9976,20 +10466,31 @@
         <w:rPr>
           <w:rFonts w:ascii="Cambria" w:hAnsi="Cambria" w:cstheme="minorHAnsi"/>
         </w:rPr>
-        <w:t xml:space="preserve">,,“Cant.” (melody), “Med,” “Bass,” Am,,11315421,,diamond </w:t>
-      </w:r>
-    </w:p>
-    <w:p>
-      <w:pPr>
-        <w:rPr>
-          <w:rFonts w:ascii="Cambria" w:hAnsi="Cambria" w:cstheme="minorHAnsi"/>
-        </w:rPr>
-      </w:pPr>
-      <w:r>
-        <w:rPr>
-          <w:rFonts w:ascii="Cambria" w:hAnsi="Cambria" w:cstheme="minorHAnsi"/>
-        </w:rPr>
-        <w:lastRenderedPageBreak/>
+        <w:t>,,“Cant.” (melody), “Med,” “Bass”</w:t>
+      </w:r>
+      <w:r>
+        <w:rPr>
+          <w:rFonts w:ascii="Cambria" w:hAnsi="Cambria" w:cstheme="minorHAnsi"/>
+        </w:rPr>
+        <w:t>,,</w:t>
+      </w:r>
+      <w:r>
+        <w:rPr>
+          <w:rFonts w:ascii="Cambria" w:hAnsi="Cambria" w:cstheme="minorHAnsi"/>
+        </w:rPr>
+        <w:t xml:space="preserve">Am,,11315421,,diamond </w:t>
+      </w:r>
+    </w:p>
+    <w:p>
+      <w:pPr>
+        <w:rPr>
+          <w:rFonts w:ascii="Cambria" w:hAnsi="Cambria" w:cstheme="minorHAnsi"/>
+        </w:rPr>
+      </w:pPr>
+      <w:r>
+        <w:rPr>
+          <w:rFonts w:ascii="Cambria" w:hAnsi="Cambria" w:cstheme="minorHAnsi"/>
+        </w:rPr>
         <w:tab/>
       </w:r>
       <w:r>
@@ -10057,7 +10558,19 @@
         <w:rPr>
           <w:rFonts w:ascii="Cambria" w:hAnsi="Cambria" w:cstheme="minorHAnsi"/>
         </w:rPr>
-        <w:t>(melody), “Med.,” “Bass.,” Am,,1D5U</w:t>
+        <w:t>(melody), “Med.,” “Bass.”</w:t>
+      </w:r>
+      <w:r>
+        <w:rPr>
+          <w:rFonts w:ascii="Cambria" w:hAnsi="Cambria" w:cstheme="minorHAnsi"/>
+        </w:rPr>
+        <w:t>,,</w:t>
+      </w:r>
+      <w:r>
+        <w:rPr>
+          <w:rFonts w:ascii="Cambria" w:hAnsi="Cambria" w:cstheme="minorHAnsi"/>
+        </w:rPr>
+        <w:t>Am,,1D5U</w:t>
       </w:r>
       <w:r>
         <w:rPr>
@@ -10112,6 +10625,7 @@
         <w:rPr>
           <w:rFonts w:ascii="Cambria" w:hAnsi="Cambria" w:cstheme="minorHAnsi"/>
         </w:rPr>
+        <w:lastRenderedPageBreak/>
         <w:tab/>
       </w:r>
       <w:r>
@@ -10609,7 +11123,13 @@
         <w:rPr>
           <w:rFonts w:ascii="Cambria" w:hAnsi="Cambria" w:cstheme="minorHAnsi"/>
         </w:rPr>
-        <w:t xml:space="preserve">,,“Cant” (melody), “Med,” “Bass,” </w:t>
+        <w:t>,,“Cant” (melody), “Med,” “Bass”</w:t>
+      </w:r>
+      <w:r>
+        <w:rPr>
+          <w:rFonts w:ascii="Cambria" w:hAnsi="Cambria" w:cstheme="minorHAnsi"/>
+        </w:rPr>
+        <w:t>,,</w:t>
       </w:r>
       <w:r>
         <w:rPr>
@@ -10759,7 +11279,19 @@
         <w:rPr>
           <w:rFonts w:ascii="Cambria" w:hAnsi="Cambria" w:cstheme="minorHAnsi"/>
         </w:rPr>
-        <w:t xml:space="preserve">,,“Cant” (melody), “Med,” “Bass,” G,,133232D7U1,,diamond </w:t>
+        <w:t>,,“Cant” (melody), “Med,” “Bass”</w:t>
+      </w:r>
+      <w:r>
+        <w:rPr>
+          <w:rFonts w:ascii="Cambria" w:hAnsi="Cambria" w:cstheme="minorHAnsi"/>
+        </w:rPr>
+        <w:t>,,</w:t>
+      </w:r>
+      <w:r>
+        <w:rPr>
+          <w:rFonts w:ascii="Cambria" w:hAnsi="Cambria" w:cstheme="minorHAnsi"/>
+        </w:rPr>
+        <w:t xml:space="preserve">G,,133232D7U1,,diamond </w:t>
       </w:r>
     </w:p>
     <w:p>
@@ -10866,7 +11398,19 @@
         <w:rPr>
           <w:rFonts w:ascii="Cambria" w:hAnsi="Cambria" w:cstheme="minorHAnsi"/>
         </w:rPr>
-        <w:t>“Bass,” G,,123211D7U1,, diamond notation</w:t>
+        <w:t>“Bass”</w:t>
+      </w:r>
+      <w:r>
+        <w:rPr>
+          <w:rFonts w:ascii="Cambria" w:hAnsi="Cambria" w:cstheme="minorHAnsi"/>
+        </w:rPr>
+        <w:t>,,</w:t>
+      </w:r>
+      <w:r>
+        <w:rPr>
+          <w:rFonts w:ascii="Cambria" w:hAnsi="Cambria" w:cstheme="minorHAnsi"/>
+        </w:rPr>
+        <w:t>G,,123211D7U1,, diamond notation</w:t>
       </w:r>
     </w:p>
     <w:p>
@@ -11012,7 +11556,19 @@
         <w:rPr>
           <w:rFonts w:ascii="Cambria" w:hAnsi="Cambria" w:cstheme="minorHAnsi"/>
         </w:rPr>
-        <w:t>,,“Cant” (melody), “Med,” “Bass,” Em,,1232144#3,,diamond</w:t>
+        <w:t>,,“Cant” (melody), “Med,” “Bass”</w:t>
+      </w:r>
+      <w:r>
+        <w:rPr>
+          <w:rFonts w:ascii="Cambria" w:hAnsi="Cambria" w:cstheme="minorHAnsi"/>
+        </w:rPr>
+        <w:t>,,</w:t>
+      </w:r>
+      <w:r>
+        <w:rPr>
+          <w:rFonts w:ascii="Cambria" w:hAnsi="Cambria" w:cstheme="minorHAnsi"/>
+        </w:rPr>
+        <w:t>Em,,1232144#3,,diamond</w:t>
       </w:r>
     </w:p>
     <w:p>
@@ -11246,13 +11802,19 @@
         <w:rPr>
           <w:rFonts w:ascii="Cambria" w:hAnsi="Cambria" w:cstheme="minorHAnsi"/>
         </w:rPr>
-        <w:t>,” “Bass,”</w:t>
-      </w:r>
-      <w:r>
-        <w:rPr>
-          <w:rFonts w:ascii="Cambria" w:hAnsi="Cambria" w:cstheme="minorHAnsi"/>
-        </w:rPr>
-        <w:t xml:space="preserve"> G,,13542312,,diamond </w:t>
+        <w:t>,” “Bass”</w:t>
+      </w:r>
+      <w:r>
+        <w:rPr>
+          <w:rFonts w:ascii="Cambria" w:hAnsi="Cambria" w:cstheme="minorHAnsi"/>
+        </w:rPr>
+        <w:t>,,</w:t>
+      </w:r>
+      <w:r>
+        <w:rPr>
+          <w:rFonts w:ascii="Cambria" w:hAnsi="Cambria" w:cstheme="minorHAnsi"/>
+        </w:rPr>
+        <w:t xml:space="preserve">G,,13542312,,diamond </w:t>
       </w:r>
     </w:p>
     <w:p>
@@ -11337,7 +11899,19 @@
         <w:rPr>
           <w:rFonts w:ascii="Cambria" w:hAnsi="Cambria" w:cstheme="minorHAnsi"/>
         </w:rPr>
-        <w:t xml:space="preserve">,,“Trib” (melody), “Med.,” “Bass,” Am,,13215432,,diamond </w:t>
+        <w:t>,,“Trib” (melody), “Med.,” “Bass”</w:t>
+      </w:r>
+      <w:r>
+        <w:rPr>
+          <w:rFonts w:ascii="Cambria" w:hAnsi="Cambria" w:cstheme="minorHAnsi"/>
+        </w:rPr>
+        <w:t>,,</w:t>
+      </w:r>
+      <w:r>
+        <w:rPr>
+          <w:rFonts w:ascii="Cambria" w:hAnsi="Cambria" w:cstheme="minorHAnsi"/>
+        </w:rPr>
+        <w:t xml:space="preserve">Am,,13215432,,diamond </w:t>
       </w:r>
     </w:p>
     <w:p>
@@ -11611,6 +12185,97 @@
         <w:rPr>
           <w:rFonts w:ascii="Cambria" w:hAnsi="Cambria" w:cstheme="minorHAnsi"/>
         </w:rPr>
+        <w:tab/>
+      </w:r>
+      <w:r>
+        <w:rPr>
+          <w:rFonts w:ascii="Cambria" w:hAnsi="Cambria" w:cstheme="minorHAnsi"/>
+        </w:rPr>
+        <w:tab/>
+      </w:r>
+      <w:r>
+        <w:rPr>
+          <w:rFonts w:ascii="Cambria" w:hAnsi="Cambria" w:cstheme="minorHAnsi"/>
+        </w:rPr>
+        <w:tab/>
+        <w:t>14D7U21D7,,diamond notation</w:t>
+      </w:r>
+    </w:p>
+    <w:p>
+      <w:pPr>
+        <w:rPr>
+          <w:rFonts w:ascii="Cambria" w:hAnsi="Cambria" w:cstheme="minorHAnsi"/>
+        </w:rPr>
+      </w:pPr>
+      <w:r>
+        <w:rPr>
+          <w:rFonts w:ascii="Cambria" w:hAnsi="Cambria" w:cstheme="minorHAnsi"/>
+        </w:rPr>
+        <w:tab/>
+      </w:r>
+      <w:r>
+        <w:rPr>
+          <w:rFonts w:ascii="Cambria" w:hAnsi="Cambria" w:cstheme="minorHAnsi"/>
+        </w:rPr>
+        <w:tab/>
+        <w:t>p. 35::</w:t>
+      </w:r>
+      <w:r>
+        <w:rPr>
+          <w:rFonts w:ascii="Cambria" w:hAnsi="Cambria" w:cstheme="minorHAnsi"/>
+          <w:smallCaps/>
+        </w:rPr>
+        <w:t>Brunswick</w:t>
+      </w:r>
+      <w:r>
+        <w:rPr>
+          <w:rFonts w:ascii="Cambria" w:hAnsi="Cambria" w:cstheme="minorHAnsi"/>
+        </w:rPr>
+        <w:t xml:space="preserve">,,“Cant” (melody), bass,,Am (cantus written </w:t>
+      </w:r>
+      <w:r>
+        <w:rPr>
+          <w:rFonts w:ascii="Cambria" w:hAnsi="Cambria" w:cstheme="minorHAnsi"/>
+        </w:rPr>
+        <w:t xml:space="preserve">as if in tenor </w:t>
+      </w:r>
+    </w:p>
+    <w:p>
+      <w:pPr>
+        <w:rPr>
+          <w:rFonts w:ascii="Cambria" w:hAnsi="Cambria" w:cstheme="minorHAnsi"/>
+        </w:rPr>
+      </w:pPr>
+      <w:r>
+        <w:rPr>
+          <w:rFonts w:ascii="Cambria" w:hAnsi="Cambria" w:cstheme="minorHAnsi"/>
+        </w:rPr>
+        <w:tab/>
+      </w:r>
+      <w:r>
+        <w:rPr>
+          <w:rFonts w:ascii="Cambria" w:hAnsi="Cambria" w:cstheme="minorHAnsi"/>
+        </w:rPr>
+        <w:tab/>
+      </w:r>
+      <w:r>
+        <w:rPr>
+          <w:rFonts w:ascii="Cambria" w:hAnsi="Cambria" w:cstheme="minorHAnsi"/>
+        </w:rPr>
+        <w:tab/>
+        <w:t>clef),,11234-3251,,diamond notation</w:t>
+      </w:r>
+    </w:p>
+    <w:p>
+      <w:pPr>
+        <w:rPr>
+          <w:rFonts w:ascii="Cambria" w:hAnsi="Cambria" w:cstheme="minorHAnsi"/>
+        </w:rPr>
+      </w:pPr>
+      <w:r>
+        <w:rPr>
+          <w:rFonts w:ascii="Cambria" w:hAnsi="Cambria" w:cstheme="minorHAnsi"/>
+        </w:rPr>
         <w:lastRenderedPageBreak/>
         <w:tab/>
       </w:r>
@@ -11619,32 +12284,6 @@
           <w:rFonts w:ascii="Cambria" w:hAnsi="Cambria" w:cstheme="minorHAnsi"/>
         </w:rPr>
         <w:tab/>
-      </w:r>
-      <w:r>
-        <w:rPr>
-          <w:rFonts w:ascii="Cambria" w:hAnsi="Cambria" w:cstheme="minorHAnsi"/>
-        </w:rPr>
-        <w:tab/>
-        <w:t>14D7U21D7,,diamond notation</w:t>
-      </w:r>
-    </w:p>
-    <w:p>
-      <w:pPr>
-        <w:rPr>
-          <w:rFonts w:ascii="Cambria" w:hAnsi="Cambria" w:cstheme="minorHAnsi"/>
-        </w:rPr>
-      </w:pPr>
-      <w:r>
-        <w:rPr>
-          <w:rFonts w:ascii="Cambria" w:hAnsi="Cambria" w:cstheme="minorHAnsi"/>
-        </w:rPr>
-        <w:tab/>
-      </w:r>
-      <w:r>
-        <w:rPr>
-          <w:rFonts w:ascii="Cambria" w:hAnsi="Cambria" w:cstheme="minorHAnsi"/>
-        </w:rPr>
-        <w:tab/>
         <w:t>p. 35::</w:t>
       </w:r>
       <w:r>
@@ -11652,78 +12291,25 @@
           <w:rFonts w:ascii="Cambria" w:hAnsi="Cambria" w:cstheme="minorHAnsi"/>
           <w:smallCaps/>
         </w:rPr>
-        <w:t>Brunswick</w:t>
-      </w:r>
-      <w:r>
-        <w:rPr>
-          <w:rFonts w:ascii="Cambria" w:hAnsi="Cambria" w:cstheme="minorHAnsi"/>
-        </w:rPr>
-        <w:t xml:space="preserve">,,“Cant” (melody), bass,,Am (cantus written </w:t>
-      </w:r>
-      <w:r>
-        <w:rPr>
-          <w:rFonts w:ascii="Cambria" w:hAnsi="Cambria" w:cstheme="minorHAnsi"/>
-        </w:rPr>
-        <w:t xml:space="preserve">as if in tenor </w:t>
-      </w:r>
-    </w:p>
-    <w:p>
-      <w:pPr>
-        <w:rPr>
-          <w:rFonts w:ascii="Cambria" w:hAnsi="Cambria" w:cstheme="minorHAnsi"/>
-        </w:rPr>
-      </w:pPr>
-      <w:r>
-        <w:rPr>
-          <w:rFonts w:ascii="Cambria" w:hAnsi="Cambria" w:cstheme="minorHAnsi"/>
-        </w:rPr>
-        <w:tab/>
-      </w:r>
-      <w:r>
-        <w:rPr>
-          <w:rFonts w:ascii="Cambria" w:hAnsi="Cambria" w:cstheme="minorHAnsi"/>
-        </w:rPr>
-        <w:tab/>
-      </w:r>
-      <w:r>
-        <w:rPr>
-          <w:rFonts w:ascii="Cambria" w:hAnsi="Cambria" w:cstheme="minorHAnsi"/>
-        </w:rPr>
-        <w:tab/>
-        <w:t>clef),,11234-3251,,diamond notation</w:t>
-      </w:r>
-    </w:p>
-    <w:p>
-      <w:pPr>
-        <w:rPr>
-          <w:rFonts w:ascii="Cambria" w:hAnsi="Cambria" w:cstheme="minorHAnsi"/>
-        </w:rPr>
-      </w:pPr>
-      <w:r>
-        <w:rPr>
-          <w:rFonts w:ascii="Cambria" w:hAnsi="Cambria" w:cstheme="minorHAnsi"/>
-        </w:rPr>
-        <w:tab/>
-      </w:r>
-      <w:r>
-        <w:rPr>
-          <w:rFonts w:ascii="Cambria" w:hAnsi="Cambria" w:cstheme="minorHAnsi"/>
-        </w:rPr>
-        <w:tab/>
-        <w:t>p. 35::</w:t>
-      </w:r>
-      <w:r>
-        <w:rPr>
-          <w:rFonts w:ascii="Cambria" w:hAnsi="Cambria" w:cstheme="minorHAnsi"/>
-          <w:smallCaps/>
-        </w:rPr>
         <w:t>The Song of the Three Children</w:t>
       </w:r>
       <w:r>
         <w:rPr>
           <w:rFonts w:ascii="Cambria" w:hAnsi="Cambria" w:cstheme="minorHAnsi"/>
         </w:rPr>
-        <w:t>,,“Cant” (melody), “Med,” “Bass.,” G,,</w:t>
+        <w:t>,,“Cant” (melody), “Med,” “Bass.”</w:t>
+      </w:r>
+      <w:r>
+        <w:rPr>
+          <w:rFonts w:ascii="Cambria" w:hAnsi="Cambria" w:cstheme="minorHAnsi"/>
+        </w:rPr>
+        <w:t>,,</w:t>
+      </w:r>
+      <w:r>
+        <w:rPr>
+          <w:rFonts w:ascii="Cambria" w:hAnsi="Cambria" w:cstheme="minorHAnsi"/>
+        </w:rPr>
+        <w:t>G,,</w:t>
       </w:r>
     </w:p>
     <w:p>
@@ -12379,7 +12965,19 @@
         <w:rPr>
           <w:rFonts w:ascii="Cambria" w:hAnsi="Cambria" w:cstheme="minorHAnsi"/>
         </w:rPr>
-        <w:t>,,“Cant” (melody), “Bass,” G,,13153423,,diamond notation</w:t>
+        <w:t>,,“Cant” (melody), “Bass”</w:t>
+      </w:r>
+      <w:r>
+        <w:rPr>
+          <w:rFonts w:ascii="Cambria" w:hAnsi="Cambria" w:cstheme="minorHAnsi"/>
+        </w:rPr>
+        <w:t>,,</w:t>
+      </w:r>
+      <w:r>
+        <w:rPr>
+          <w:rFonts w:ascii="Cambria" w:hAnsi="Cambria" w:cstheme="minorHAnsi"/>
+        </w:rPr>
+        <w:t>G,,13153423,,diamond notation</w:t>
       </w:r>
     </w:p>
     <w:p>
@@ -12509,13 +13107,13 @@
         <w:rPr>
           <w:rFonts w:ascii="Cambria" w:hAnsi="Cambria" w:cstheme="minorHAnsi"/>
         </w:rPr>
-        <w:t>,,“Cant” (melody), “Bass,”</w:t>
-      </w:r>
-      <w:r>
-        <w:rPr>
-          <w:rFonts w:ascii="Cambria" w:hAnsi="Cambria" w:cstheme="minorHAnsi"/>
-        </w:rPr>
-        <w:t xml:space="preserve"> </w:t>
+        <w:t>,,“Cant” (melody), “Bass”</w:t>
+      </w:r>
+      <w:r>
+        <w:rPr>
+          <w:rFonts w:ascii="Cambria" w:hAnsi="Cambria" w:cstheme="minorHAnsi"/>
+        </w:rPr>
+        <w:t>,,</w:t>
       </w:r>
       <w:r>
         <w:rPr>
@@ -12554,13 +13152,19 @@
         <w:rPr>
           <w:rFonts w:ascii="Cambria" w:hAnsi="Cambria" w:cstheme="minorHAnsi"/>
         </w:rPr>
-        <w:t>,,“Cant” (melody), “Bass,”</w:t>
-      </w:r>
-      <w:r>
-        <w:rPr>
-          <w:rFonts w:ascii="Cambria" w:hAnsi="Cambria" w:cstheme="minorHAnsi"/>
-        </w:rPr>
-        <w:t xml:space="preserve"> G,,135U1D64-35U1,,diamond </w:t>
+        <w:t>,,“Cant” (melody), “Bass”</w:t>
+      </w:r>
+      <w:r>
+        <w:rPr>
+          <w:rFonts w:ascii="Cambria" w:hAnsi="Cambria" w:cstheme="minorHAnsi"/>
+        </w:rPr>
+        <w:t>,,</w:t>
+      </w:r>
+      <w:r>
+        <w:rPr>
+          <w:rFonts w:ascii="Cambria" w:hAnsi="Cambria" w:cstheme="minorHAnsi"/>
+        </w:rPr>
+        <w:t xml:space="preserve">G,,135U1D64-35U1,,diamond </w:t>
       </w:r>
     </w:p>
     <w:p>
@@ -12931,7 +13535,19 @@
         <w:rPr>
           <w:rFonts w:ascii="Cambria" w:hAnsi="Cambria" w:cstheme="minorHAnsi"/>
         </w:rPr>
-        <w:t>,,“Altus,” “Discantus,” ”Tenor” (melody), ”Bass,” F,,</w:t>
+        <w:t>,,“Altus,” “Discantus,” ”Tenor” (melody), ”Bass”</w:t>
+      </w:r>
+      <w:r>
+        <w:rPr>
+          <w:rFonts w:ascii="Cambria" w:hAnsi="Cambria" w:cstheme="minorHAnsi"/>
+        </w:rPr>
+        <w:t>,,</w:t>
+      </w:r>
+      <w:r>
+        <w:rPr>
+          <w:rFonts w:ascii="Cambria" w:hAnsi="Cambria" w:cstheme="minorHAnsi"/>
+        </w:rPr>
+        <w:t>F,,</w:t>
       </w:r>
     </w:p>
     <w:p>
@@ -13039,7 +13655,19 @@
         <w:rPr>
           <w:rFonts w:ascii="Cambria" w:hAnsi="Cambria" w:cstheme="minorHAnsi"/>
         </w:rPr>
-        <w:t>,” “Bass,” G,,15345665,,</w:t>
+        <w:t>,” “Bass”</w:t>
+      </w:r>
+      <w:r>
+        <w:rPr>
+          <w:rFonts w:ascii="Cambria" w:hAnsi="Cambria" w:cstheme="minorHAnsi"/>
+        </w:rPr>
+        <w:t>,,</w:t>
+      </w:r>
+      <w:r>
+        <w:rPr>
+          <w:rFonts w:ascii="Cambria" w:hAnsi="Cambria" w:cstheme="minorHAnsi"/>
+        </w:rPr>
+        <w:t>G,,15345665,,</w:t>
       </w:r>
     </w:p>
     <w:p>
@@ -13123,13 +13751,19 @@
         <w:rPr>
           <w:rFonts w:ascii="Cambria" w:hAnsi="Cambria" w:cstheme="minorHAnsi"/>
         </w:rPr>
-        <w:t>“Bass,”</w:t>
-      </w:r>
-      <w:r>
-        <w:rPr>
-          <w:rFonts w:ascii="Cambria" w:hAnsi="Cambria" w:cstheme="minorHAnsi"/>
-        </w:rPr>
-        <w:t xml:space="preserve"> F,,13235421,153135,,</w:t>
+        <w:t>“Bass”</w:t>
+      </w:r>
+      <w:r>
+        <w:rPr>
+          <w:rFonts w:ascii="Cambria" w:hAnsi="Cambria" w:cstheme="minorHAnsi"/>
+        </w:rPr>
+        <w:t>,,</w:t>
+      </w:r>
+      <w:r>
+        <w:rPr>
+          <w:rFonts w:ascii="Cambria" w:hAnsi="Cambria" w:cstheme="minorHAnsi"/>
+        </w:rPr>
+        <w:t>F,,13235421,153135,,</w:t>
       </w:r>
     </w:p>
     <w:p>
@@ -13201,7 +13835,19 @@
         <w:rPr>
           <w:rFonts w:ascii="Cambria" w:hAnsi="Cambria" w:cstheme="minorHAnsi"/>
         </w:rPr>
-        <w:t>,” “Altus,” “Bass,” G,,1531121D7,</w:t>
+        <w:t>,” “Altus,” “Bass”</w:t>
+      </w:r>
+      <w:r>
+        <w:rPr>
+          <w:rFonts w:ascii="Cambria" w:hAnsi="Cambria" w:cstheme="minorHAnsi"/>
+        </w:rPr>
+        <w:t>,,</w:t>
+      </w:r>
+      <w:r>
+        <w:rPr>
+          <w:rFonts w:ascii="Cambria" w:hAnsi="Cambria" w:cstheme="minorHAnsi"/>
+        </w:rPr>
+        <w:t>G,,1531121D7,</w:t>
       </w:r>
     </w:p>
     <w:p>
@@ -13260,7 +13906,19 @@
         <w:rPr>
           <w:rFonts w:ascii="Cambria" w:hAnsi="Cambria" w:cstheme="minorHAnsi"/>
         </w:rPr>
-        <w:t>,,“Cant” (melody), “Med,” “Bass,” Am</w:t>
+        <w:t>,,“Cant” (melody), “Med,” “Bass”</w:t>
+      </w:r>
+      <w:r>
+        <w:rPr>
+          <w:rFonts w:ascii="Cambria" w:hAnsi="Cambria" w:cstheme="minorHAnsi"/>
+        </w:rPr>
+        <w:t>,,</w:t>
+      </w:r>
+      <w:r>
+        <w:rPr>
+          <w:rFonts w:ascii="Cambria" w:hAnsi="Cambria" w:cstheme="minorHAnsi"/>
+        </w:rPr>
+        <w:t>Am</w:t>
       </w:r>
       <w:r>
         <w:rPr>
@@ -13279,7 +13937,6 @@
         <w:rPr>
           <w:rFonts w:ascii="Cambria" w:hAnsi="Cambria" w:cstheme="minorHAnsi"/>
         </w:rPr>
-        <w:lastRenderedPageBreak/>
         <w:tab/>
       </w:r>
       <w:r>
@@ -13341,7 +13998,19 @@
         <w:rPr>
           <w:rFonts w:ascii="Cambria" w:hAnsi="Cambria" w:cstheme="minorHAnsi"/>
         </w:rPr>
-        <w:t xml:space="preserve">,,“Cant” (melody), “Med,” “Bass,” G,,15321432,,diamond </w:t>
+        <w:t>,,“Cant” (melody), “Med,” “Bass”</w:t>
+      </w:r>
+      <w:r>
+        <w:rPr>
+          <w:rFonts w:ascii="Cambria" w:hAnsi="Cambria" w:cstheme="minorHAnsi"/>
+        </w:rPr>
+        <w:t>,,</w:t>
+      </w:r>
+      <w:r>
+        <w:rPr>
+          <w:rFonts w:ascii="Cambria" w:hAnsi="Cambria" w:cstheme="minorHAnsi"/>
+        </w:rPr>
+        <w:t xml:space="preserve">G,,15321432,,diamond </w:t>
       </w:r>
     </w:p>
     <w:p>
@@ -13380,6 +14049,7 @@
         <w:rPr>
           <w:rFonts w:ascii="Cambria" w:hAnsi="Cambria" w:cstheme="minorHAnsi"/>
         </w:rPr>
+        <w:lastRenderedPageBreak/>
         <w:tab/>
       </w:r>
       <w:r>
@@ -13656,7 +14326,19 @@
         <w:rPr>
           <w:rFonts w:ascii="Cambria" w:hAnsi="Cambria" w:cstheme="minorHAnsi"/>
         </w:rPr>
-        <w:t>,” Gm,,154321,,diamond notation</w:t>
+        <w:t>”</w:t>
+      </w:r>
+      <w:r>
+        <w:rPr>
+          <w:rFonts w:ascii="Cambria" w:hAnsi="Cambria" w:cstheme="minorHAnsi"/>
+        </w:rPr>
+        <w:t>,,</w:t>
+      </w:r>
+      <w:r>
+        <w:rPr>
+          <w:rFonts w:ascii="Cambria" w:hAnsi="Cambria" w:cstheme="minorHAnsi"/>
+        </w:rPr>
+        <w:t>Gm,,154321,,diamond notation</w:t>
       </w:r>
     </w:p>
     <w:p>
@@ -15056,98 +15738,98 @@
         <w:rPr>
           <w:rFonts w:ascii="Cambria" w:hAnsi="Cambria" w:cstheme="minorHAnsi"/>
         </w:rPr>
+        <w:tab/>
+      </w:r>
+      <w:r>
+        <w:rPr>
+          <w:rFonts w:ascii="Cambria" w:hAnsi="Cambria" w:cstheme="minorHAnsi"/>
+        </w:rPr>
+        <w:tab/>
+      </w:r>
+      <w:r>
+        <w:rPr>
+          <w:rFonts w:ascii="Cambria" w:hAnsi="Cambria" w:cstheme="minorHAnsi"/>
+        </w:rPr>
+        <w:tab/>
+        <w:t>red letters; round notation (+ note use of bar lines)</w:t>
+      </w:r>
+    </w:p>
+    <w:p>
+      <w:pPr>
+        <w:rPr>
+          <w:rFonts w:ascii="Cambria" w:hAnsi="Cambria" w:cstheme="minorHAnsi"/>
+        </w:rPr>
+      </w:pPr>
+      <w:r>
+        <w:rPr>
+          <w:rFonts w:ascii="Cambria" w:hAnsi="Cambria" w:cstheme="minorHAnsi"/>
+        </w:rPr>
+        <w:tab/>
+      </w:r>
+      <w:r>
+        <w:rPr>
+          <w:rFonts w:ascii="Cambria" w:hAnsi="Cambria" w:cstheme="minorHAnsi"/>
+        </w:rPr>
+        <w:tab/>
+        <w:t>p. 59::</w:t>
+      </w:r>
+      <w:r>
+        <w:rPr>
+          <w:rFonts w:ascii="Cambria" w:hAnsi="Cambria" w:cstheme="minorHAnsi"/>
+          <w:smallCaps/>
+        </w:rPr>
+        <w:t>Rochester Tune</w:t>
+      </w:r>
+      <w:r>
+        <w:rPr>
+          <w:rFonts w:ascii="Cambria" w:hAnsi="Cambria" w:cstheme="minorHAnsi"/>
+        </w:rPr>
+        <w:t>,,cantus (melody), medius, bass,,</w:t>
+      </w:r>
+      <w:r>
+        <w:rPr>
+          <w:rFonts w:ascii="Cambria" w:hAnsi="Cambria" w:cstheme="minorHAnsi"/>
+        </w:rPr>
+        <w:t>Am,,22231221,</w:t>
+      </w:r>
+    </w:p>
+    <w:p>
+      <w:pPr>
+        <w:rPr>
+          <w:rFonts w:ascii="Cambria" w:hAnsi="Cambria" w:cstheme="minorHAnsi"/>
+        </w:rPr>
+      </w:pPr>
+      <w:r>
+        <w:rPr>
+          <w:rFonts w:ascii="Cambria" w:hAnsi="Cambria" w:cstheme="minorHAnsi"/>
+        </w:rPr>
+        <w:tab/>
+      </w:r>
+      <w:r>
+        <w:rPr>
+          <w:rFonts w:ascii="Cambria" w:hAnsi="Cambria" w:cstheme="minorHAnsi"/>
+        </w:rPr>
+        <w:tab/>
+      </w:r>
+      <w:r>
+        <w:rPr>
+          <w:rFonts w:ascii="Cambria" w:hAnsi="Cambria" w:cstheme="minorHAnsi"/>
+        </w:rPr>
+        <w:tab/>
+        <w:t>343312,,diamond notation</w:t>
+      </w:r>
+    </w:p>
+    <w:p>
+      <w:pPr>
+        <w:rPr>
+          <w:rFonts w:ascii="Cambria" w:hAnsi="Cambria" w:cstheme="minorHAnsi"/>
+        </w:rPr>
+      </w:pPr>
+      <w:r>
+        <w:rPr>
+          <w:rFonts w:ascii="Cambria" w:hAnsi="Cambria" w:cstheme="minorHAnsi"/>
+        </w:rPr>
         <w:lastRenderedPageBreak/>
-        <w:tab/>
-      </w:r>
-      <w:r>
-        <w:rPr>
-          <w:rFonts w:ascii="Cambria" w:hAnsi="Cambria" w:cstheme="minorHAnsi"/>
-        </w:rPr>
-        <w:tab/>
-      </w:r>
-      <w:r>
-        <w:rPr>
-          <w:rFonts w:ascii="Cambria" w:hAnsi="Cambria" w:cstheme="minorHAnsi"/>
-        </w:rPr>
-        <w:tab/>
-        <w:t>red letters; round notation (+ note use of bar lines)</w:t>
-      </w:r>
-    </w:p>
-    <w:p>
-      <w:pPr>
-        <w:rPr>
-          <w:rFonts w:ascii="Cambria" w:hAnsi="Cambria" w:cstheme="minorHAnsi"/>
-        </w:rPr>
-      </w:pPr>
-      <w:r>
-        <w:rPr>
-          <w:rFonts w:ascii="Cambria" w:hAnsi="Cambria" w:cstheme="minorHAnsi"/>
-        </w:rPr>
-        <w:tab/>
-      </w:r>
-      <w:r>
-        <w:rPr>
-          <w:rFonts w:ascii="Cambria" w:hAnsi="Cambria" w:cstheme="minorHAnsi"/>
-        </w:rPr>
-        <w:tab/>
-        <w:t>p. 59::</w:t>
-      </w:r>
-      <w:r>
-        <w:rPr>
-          <w:rFonts w:ascii="Cambria" w:hAnsi="Cambria" w:cstheme="minorHAnsi"/>
-          <w:smallCaps/>
-        </w:rPr>
-        <w:t>Rochester Tune</w:t>
-      </w:r>
-      <w:r>
-        <w:rPr>
-          <w:rFonts w:ascii="Cambria" w:hAnsi="Cambria" w:cstheme="minorHAnsi"/>
-        </w:rPr>
-        <w:t>,,cantus (melody), medius, bass,,</w:t>
-      </w:r>
-      <w:r>
-        <w:rPr>
-          <w:rFonts w:ascii="Cambria" w:hAnsi="Cambria" w:cstheme="minorHAnsi"/>
-        </w:rPr>
-        <w:t>Am,,22231221,</w:t>
-      </w:r>
-    </w:p>
-    <w:p>
-      <w:pPr>
-        <w:rPr>
-          <w:rFonts w:ascii="Cambria" w:hAnsi="Cambria" w:cstheme="minorHAnsi"/>
-        </w:rPr>
-      </w:pPr>
-      <w:r>
-        <w:rPr>
-          <w:rFonts w:ascii="Cambria" w:hAnsi="Cambria" w:cstheme="minorHAnsi"/>
-        </w:rPr>
-        <w:tab/>
-      </w:r>
-      <w:r>
-        <w:rPr>
-          <w:rFonts w:ascii="Cambria" w:hAnsi="Cambria" w:cstheme="minorHAnsi"/>
-        </w:rPr>
-        <w:tab/>
-      </w:r>
-      <w:r>
-        <w:rPr>
-          <w:rFonts w:ascii="Cambria" w:hAnsi="Cambria" w:cstheme="minorHAnsi"/>
-        </w:rPr>
-        <w:tab/>
-        <w:t>343312,,diamond notation</w:t>
-      </w:r>
-    </w:p>
-    <w:p>
-      <w:pPr>
-        <w:rPr>
-          <w:rFonts w:ascii="Cambria" w:hAnsi="Cambria" w:cstheme="minorHAnsi"/>
-        </w:rPr>
-      </w:pPr>
-      <w:r>
-        <w:rPr>
-          <w:rFonts w:ascii="Cambria" w:hAnsi="Cambria" w:cstheme="minorHAnsi"/>
-        </w:rPr>
         <w:tab/>
       </w:r>
       <w:r>
@@ -15390,7 +16072,13 @@
         <w:rPr>
           <w:rFonts w:ascii="Cambria" w:hAnsi="Cambria" w:cstheme="minorHAnsi"/>
         </w:rPr>
-        <w:t xml:space="preserve">“Bass,” </w:t>
+        <w:t>“Bass”</w:t>
+      </w:r>
+      <w:r>
+        <w:rPr>
+          <w:rFonts w:ascii="Cambria" w:hAnsi="Cambria" w:cstheme="minorHAnsi"/>
+        </w:rPr>
+        <w:t>,,</w:t>
       </w:r>
       <w:r>
         <w:rPr>
@@ -15689,7 +16377,14 @@
           <w:rFonts w:ascii="Cambria" w:hAnsi="Cambria" w:cstheme="minorHAnsi"/>
           <w:smallCaps/>
         </w:rPr>
-        <w:t>old Colchester</w:t>
+        <w:t>O</w:t>
+      </w:r>
+      <w:r>
+        <w:rPr>
+          <w:rFonts w:ascii="Cambria" w:hAnsi="Cambria" w:cstheme="minorHAnsi"/>
+          <w:smallCaps/>
+        </w:rPr>
+        <w:t>ld Colchester</w:t>
       </w:r>
       <w:r>
         <w:rPr>
@@ -15701,7 +16396,19 @@
         <w:rPr>
           <w:rFonts w:ascii="Cambria" w:hAnsi="Cambria" w:cstheme="minorHAnsi"/>
         </w:rPr>
-        <w:t>“Treble” (melody), “medius,” “Bass.,” 13214532,,</w:t>
+        <w:t>“Treble” (melody), “medius,” “Bass.”</w:t>
+      </w:r>
+      <w:r>
+        <w:rPr>
+          <w:rFonts w:ascii="Cambria" w:hAnsi="Cambria" w:cstheme="minorHAnsi"/>
+        </w:rPr>
+        <w:t>,,</w:t>
+      </w:r>
+      <w:r>
+        <w:rPr>
+          <w:rFonts w:ascii="Cambria" w:hAnsi="Cambria" w:cstheme="minorHAnsi"/>
+        </w:rPr>
+        <w:t>13214532,,</w:t>
       </w:r>
     </w:p>
     <w:p>
@@ -15869,7 +16576,19 @@
         <w:rPr>
           <w:rFonts w:ascii="Cambria" w:hAnsi="Cambria" w:cstheme="minorHAnsi"/>
         </w:rPr>
-        <w:t>“Bass.,” A,,11-2-1D5U1-2-33-45-4-312</w:t>
+        <w:t>“Bass.”</w:t>
+      </w:r>
+      <w:r>
+        <w:rPr>
+          <w:rFonts w:ascii="Cambria" w:hAnsi="Cambria" w:cstheme="minorHAnsi"/>
+        </w:rPr>
+        <w:t>,,</w:t>
+      </w:r>
+      <w:r>
+        <w:rPr>
+          <w:rFonts w:ascii="Cambria" w:hAnsi="Cambria" w:cstheme="minorHAnsi"/>
+        </w:rPr>
+        <w:t>A,,11-2-1D5U1-2-33-45-4-312</w:t>
       </w:r>
       <w:r>
         <w:rPr>
@@ -15990,7 +16709,19 @@
         <w:rPr>
           <w:rFonts w:ascii="Cambria" w:hAnsi="Cambria" w:cstheme="minorHAnsi"/>
         </w:rPr>
-        <w:t>llings],,“Bass,” Fm,,</w:t>
+        <w:t>llings],,“Bass”</w:t>
+      </w:r>
+      <w:r>
+        <w:rPr>
+          <w:rFonts w:ascii="Cambria" w:hAnsi="Cambria" w:cstheme="minorHAnsi"/>
+        </w:rPr>
+        <w:t>,,</w:t>
+      </w:r>
+      <w:r>
+        <w:rPr>
+          <w:rFonts w:ascii="Cambria" w:hAnsi="Cambria" w:cstheme="minorHAnsi"/>
+        </w:rPr>
+        <w:t>Fm,,</w:t>
       </w:r>
     </w:p>
     <w:p>
@@ -16269,7 +17000,19 @@
         <w:rPr>
           <w:rFonts w:ascii="Cambria" w:hAnsi="Cambria" w:cstheme="minorHAnsi"/>
         </w:rPr>
-        <w:t xml:space="preserve">] [by Wood],,“Bass,” F,,132-1|D56-7U1,,round </w:t>
+        <w:t>] [by Wood],,“Bass”</w:t>
+      </w:r>
+      <w:r>
+        <w:rPr>
+          <w:rFonts w:ascii="Cambria" w:hAnsi="Cambria" w:cstheme="minorHAnsi"/>
+        </w:rPr>
+        <w:t>,,</w:t>
+      </w:r>
+      <w:r>
+        <w:rPr>
+          <w:rFonts w:ascii="Cambria" w:hAnsi="Cambria" w:cstheme="minorHAnsi"/>
+        </w:rPr>
+        <w:t xml:space="preserve">F,,132-1|D56-7U1,,round </w:t>
       </w:r>
     </w:p>
     <w:p>
@@ -16696,7 +17439,19 @@
         <w:rPr>
           <w:rFonts w:ascii="Cambria" w:hAnsi="Cambria" w:cstheme="minorHAnsi"/>
         </w:rPr>
-        <w:t xml:space="preserve"> [by Swan],,“Bass,” Dm,,111|3311|5,,ye sons of men </w:t>
+        <w:t xml:space="preserve"> [by Swan],,“Bass”</w:t>
+      </w:r>
+      <w:r>
+        <w:rPr>
+          <w:rFonts w:ascii="Cambria" w:hAnsi="Cambria" w:cstheme="minorHAnsi"/>
+        </w:rPr>
+        <w:t>,,</w:t>
+      </w:r>
+      <w:r>
+        <w:rPr>
+          <w:rFonts w:ascii="Cambria" w:hAnsi="Cambria" w:cstheme="minorHAnsi"/>
+        </w:rPr>
+        <w:t xml:space="preserve">Dm,,111|3311|5,,ye sons of men </w:t>
       </w:r>
     </w:p>
     <w:p>
@@ -16769,7 +17524,19 @@
         <w:rPr>
           <w:rFonts w:ascii="Cambria" w:hAnsi="Cambria" w:cstheme="minorHAnsi"/>
         </w:rPr>
-        <w:t xml:space="preserve"> [by Read],,“Bass,” Am,,after 2 mm. rest, 11D5|</w:t>
+        <w:t xml:space="preserve"> [by Read],,“Bass”</w:t>
+      </w:r>
+      <w:r>
+        <w:rPr>
+          <w:rFonts w:ascii="Cambria" w:hAnsi="Cambria" w:cstheme="minorHAnsi"/>
+        </w:rPr>
+        <w:t>,,</w:t>
+      </w:r>
+      <w:r>
+        <w:rPr>
+          <w:rFonts w:ascii="Cambria" w:hAnsi="Cambria" w:cstheme="minorHAnsi"/>
+        </w:rPr>
+        <w:t>Am,,after 2 mm. rest, 11D5|</w:t>
       </w:r>
     </w:p>
     <w:p>
@@ -16853,7 +17620,19 @@
         <w:rPr>
           <w:rFonts w:ascii="Cambria" w:hAnsi="Cambria" w:cstheme="minorHAnsi"/>
         </w:rPr>
-        <w:t xml:space="preserve"> [by Edson],,“Bass,” Am,,1|11D55|345,,round </w:t>
+        <w:t xml:space="preserve"> [by Edson],,“Bass”</w:t>
+      </w:r>
+      <w:r>
+        <w:rPr>
+          <w:rFonts w:ascii="Cambria" w:hAnsi="Cambria" w:cstheme="minorHAnsi"/>
+        </w:rPr>
+        <w:t>,,</w:t>
+      </w:r>
+      <w:r>
+        <w:rPr>
+          <w:rFonts w:ascii="Cambria" w:hAnsi="Cambria" w:cstheme="minorHAnsi"/>
+        </w:rPr>
+        <w:t xml:space="preserve">Am,,1|11D55|345,,round </w:t>
       </w:r>
     </w:p>
     <w:p>
@@ -16946,22 +17725,35 @@
           <w:rFonts w:ascii="Cambria" w:hAnsi="Cambria" w:cstheme="minorHAnsi"/>
           <w:color w:val="000000" w:themeColor="text1"/>
         </w:rPr>
-        <w:t xml:space="preserve">],,“tenor,” “Bass,” Dm,,tenor melody begins </w:t>
-      </w:r>
-    </w:p>
-    <w:p>
-      <w:pPr>
-        <w:rPr>
-          <w:rFonts w:ascii="Cambria" w:hAnsi="Cambria" w:cstheme="minorHAnsi"/>
-          <w:color w:val="000000" w:themeColor="text1"/>
-        </w:rPr>
-      </w:pPr>
-      <w:r>
-        <w:rPr>
-          <w:rFonts w:ascii="Cambria" w:hAnsi="Cambria" w:cstheme="minorHAnsi"/>
-          <w:color w:val="000000" w:themeColor="text1"/>
-        </w:rPr>
-        <w:lastRenderedPageBreak/>
+        <w:t>],,“tenor,” “Bass”</w:t>
+      </w:r>
+      <w:r>
+        <w:rPr>
+          <w:rFonts w:ascii="Cambria" w:hAnsi="Cambria" w:cstheme="minorHAnsi"/>
+          <w:color w:val="000000" w:themeColor="text1"/>
+        </w:rPr>
+        <w:t>,,</w:t>
+      </w:r>
+      <w:r>
+        <w:rPr>
+          <w:rFonts w:ascii="Cambria" w:hAnsi="Cambria" w:cstheme="minorHAnsi"/>
+          <w:color w:val="000000" w:themeColor="text1"/>
+        </w:rPr>
+        <w:t xml:space="preserve">Dm,,tenor melody begins </w:t>
+      </w:r>
+    </w:p>
+    <w:p>
+      <w:pPr>
+        <w:rPr>
+          <w:rFonts w:ascii="Cambria" w:hAnsi="Cambria" w:cstheme="minorHAnsi"/>
+          <w:color w:val="000000" w:themeColor="text1"/>
+        </w:rPr>
+      </w:pPr>
+      <w:r>
+        <w:rPr>
+          <w:rFonts w:ascii="Cambria" w:hAnsi="Cambria" w:cstheme="minorHAnsi"/>
+          <w:color w:val="000000" w:themeColor="text1"/>
+        </w:rPr>
         <w:tab/>
       </w:r>
       <w:r>
@@ -17038,7 +17830,21 @@
           <w:rFonts w:ascii="Cambria" w:hAnsi="Cambria" w:cstheme="minorHAnsi"/>
           <w:color w:val="000000" w:themeColor="text1"/>
         </w:rPr>
-        <w:t xml:space="preserve"> [by Read],,“Bass,” D,,111|U4441|D6,,round </w:t>
+        <w:t xml:space="preserve"> [by Read],,“Bass”</w:t>
+      </w:r>
+      <w:r>
+        <w:rPr>
+          <w:rFonts w:ascii="Cambria" w:hAnsi="Cambria" w:cstheme="minorHAnsi"/>
+          <w:color w:val="000000" w:themeColor="text1"/>
+        </w:rPr>
+        <w:t>,,</w:t>
+      </w:r>
+      <w:r>
+        <w:rPr>
+          <w:rFonts w:ascii="Cambria" w:hAnsi="Cambria" w:cstheme="minorHAnsi"/>
+          <w:color w:val="000000" w:themeColor="text1"/>
+        </w:rPr>
+        <w:t xml:space="preserve">D,,111|U4441|D6,,round </w:t>
       </w:r>
     </w:p>
     <w:p>
@@ -17083,6 +17889,7 @@
           <w:rFonts w:ascii="Cambria" w:hAnsi="Cambria" w:cstheme="minorHAnsi"/>
           <w:color w:val="000000" w:themeColor="text1"/>
         </w:rPr>
+        <w:lastRenderedPageBreak/>
         <w:tab/>
       </w:r>
       <w:r>
@@ -17143,7 +17950,21 @@
           <w:rFonts w:ascii="Cambria" w:hAnsi="Cambria" w:cstheme="minorHAnsi"/>
           <w:color w:val="000000" w:themeColor="text1"/>
         </w:rPr>
-        <w:t xml:space="preserve">],,“Bass,” C,,1|1D5|U1-2-34|32|1,,round </w:t>
+        <w:t>],,“Bass”</w:t>
+      </w:r>
+      <w:r>
+        <w:rPr>
+          <w:rFonts w:ascii="Cambria" w:hAnsi="Cambria" w:cstheme="minorHAnsi"/>
+          <w:color w:val="000000" w:themeColor="text1"/>
+        </w:rPr>
+        <w:t>,,</w:t>
+      </w:r>
+      <w:r>
+        <w:rPr>
+          <w:rFonts w:ascii="Cambria" w:hAnsi="Cambria" w:cstheme="minorHAnsi"/>
+          <w:color w:val="000000" w:themeColor="text1"/>
+        </w:rPr>
+        <w:t xml:space="preserve">C,,1|1D5|U1-2-34|32|1,,round </w:t>
       </w:r>
     </w:p>
     <w:p>
@@ -17233,7 +18054,21 @@
           <w:rFonts w:ascii="Cambria" w:hAnsi="Cambria" w:cstheme="minorHAnsi"/>
           <w:color w:val="000000" w:themeColor="text1"/>
         </w:rPr>
-        <w:t>,,“Bass,” Am,,</w:t>
+        <w:t>,,“Bass”</w:t>
+      </w:r>
+      <w:r>
+        <w:rPr>
+          <w:rFonts w:ascii="Cambria" w:hAnsi="Cambria" w:cstheme="minorHAnsi"/>
+          <w:color w:val="000000" w:themeColor="text1"/>
+        </w:rPr>
+        <w:t>,,</w:t>
+      </w:r>
+      <w:r>
+        <w:rPr>
+          <w:rFonts w:ascii="Cambria" w:hAnsi="Cambria" w:cstheme="minorHAnsi"/>
+          <w:color w:val="000000" w:themeColor="text1"/>
+        </w:rPr>
+        <w:t>Am,,</w:t>
       </w:r>
       <w:r>
         <w:rPr>
@@ -17449,7 +18284,21 @@
           <w:rFonts w:ascii="Cambria" w:hAnsi="Cambria" w:cstheme="minorHAnsi"/>
           <w:color w:val="000000" w:themeColor="text1"/>
         </w:rPr>
-        <w:t xml:space="preserve">n],,“Bass,” C,,134|5565|1,,Great god </w:t>
+        <w:t>n],,“Bass”</w:t>
+      </w:r>
+      <w:r>
+        <w:rPr>
+          <w:rFonts w:ascii="Cambria" w:hAnsi="Cambria" w:cstheme="minorHAnsi"/>
+          <w:color w:val="000000" w:themeColor="text1"/>
+        </w:rPr>
+        <w:t>,,</w:t>
+      </w:r>
+      <w:r>
+        <w:rPr>
+          <w:rFonts w:ascii="Cambria" w:hAnsi="Cambria" w:cstheme="minorHAnsi"/>
+          <w:color w:val="000000" w:themeColor="text1"/>
+        </w:rPr>
+        <w:t xml:space="preserve">C,,134|5565|1,,Great god </w:t>
       </w:r>
     </w:p>
     <w:p>
@@ -17954,7 +18803,21 @@
           <w:rFonts w:ascii="Cambria" w:hAnsi="Cambria" w:cstheme="minorHAnsi"/>
           <w:color w:val="000000" w:themeColor="text1"/>
         </w:rPr>
-        <w:t>,,“Bass,” F,,1|1D7U11|223,,round notation</w:t>
+        <w:t>,,“Bass”</w:t>
+      </w:r>
+      <w:r>
+        <w:rPr>
+          <w:rFonts w:ascii="Cambria" w:hAnsi="Cambria" w:cstheme="minorHAnsi"/>
+          <w:color w:val="000000" w:themeColor="text1"/>
+        </w:rPr>
+        <w:t>,,</w:t>
+      </w:r>
+      <w:r>
+        <w:rPr>
+          <w:rFonts w:ascii="Cambria" w:hAnsi="Cambria" w:cstheme="minorHAnsi"/>
+          <w:color w:val="000000" w:themeColor="text1"/>
+        </w:rPr>
+        <w:t>F,,1|1D7U11|223,,round notation</w:t>
       </w:r>
     </w:p>
     <w:p>
@@ -18074,7 +18937,21 @@
           <w:rFonts w:ascii="Cambria" w:hAnsi="Cambria" w:cstheme="minorHAnsi"/>
           <w:color w:val="000000" w:themeColor="text1"/>
         </w:rPr>
-        <w:t>],,“Bass,” Dm,,</w:t>
+        <w:t>],,“Bass”</w:t>
+      </w:r>
+      <w:r>
+        <w:rPr>
+          <w:rFonts w:ascii="Cambria" w:hAnsi="Cambria" w:cstheme="minorHAnsi"/>
+          <w:color w:val="000000" w:themeColor="text1"/>
+        </w:rPr>
+        <w:t>,,</w:t>
+      </w:r>
+      <w:r>
+        <w:rPr>
+          <w:rFonts w:ascii="Cambria" w:hAnsi="Cambria" w:cstheme="minorHAnsi"/>
+          <w:color w:val="000000" w:themeColor="text1"/>
+        </w:rPr>
+        <w:t>Dm,,</w:t>
       </w:r>
     </w:p>
     <w:p>
@@ -18221,7 +19098,21 @@
           <w:rFonts w:ascii="Cambria" w:hAnsi="Cambria" w:cstheme="minorHAnsi"/>
           <w:color w:val="000000" w:themeColor="text1"/>
         </w:rPr>
-        <w:t xml:space="preserve"> Stephenson],,“Bass,” A,,1D66|</w:t>
+        <w:t xml:space="preserve"> Stephenson],,“Bass”</w:t>
+      </w:r>
+      <w:r>
+        <w:rPr>
+          <w:rFonts w:ascii="Cambria" w:hAnsi="Cambria" w:cstheme="minorHAnsi"/>
+          <w:color w:val="000000" w:themeColor="text1"/>
+        </w:rPr>
+        <w:t>,,</w:t>
+      </w:r>
+      <w:r>
+        <w:rPr>
+          <w:rFonts w:ascii="Cambria" w:hAnsi="Cambria" w:cstheme="minorHAnsi"/>
+          <w:color w:val="000000" w:themeColor="text1"/>
+        </w:rPr>
+        <w:t>A,,1D66|</w:t>
       </w:r>
     </w:p>
     <w:p>
@@ -18355,7 +19246,21 @@
           <w:rFonts w:ascii="Cambria" w:hAnsi="Cambria" w:cstheme="minorHAnsi"/>
           <w:color w:val="000000" w:themeColor="text1"/>
         </w:rPr>
-        <w:t>,,“Bass,” Em,,1|1115|</w:t>
+        <w:t>,,“Bass”</w:t>
+      </w:r>
+      <w:r>
+        <w:rPr>
+          <w:rFonts w:ascii="Cambria" w:hAnsi="Cambria" w:cstheme="minorHAnsi"/>
+          <w:color w:val="000000" w:themeColor="text1"/>
+        </w:rPr>
+        <w:t>,,</w:t>
+      </w:r>
+      <w:r>
+        <w:rPr>
+          <w:rFonts w:ascii="Cambria" w:hAnsi="Cambria" w:cstheme="minorHAnsi"/>
+          <w:color w:val="000000" w:themeColor="text1"/>
+        </w:rPr>
+        <w:t>Em,,1|1115|</w:t>
       </w:r>
     </w:p>
     <w:p>
@@ -18487,7 +19392,21 @@
           <w:rFonts w:ascii="Cambria" w:hAnsi="Cambria" w:cstheme="minorHAnsi"/>
           <w:color w:val="000000" w:themeColor="text1"/>
         </w:rPr>
-        <w:t xml:space="preserve">,,“Bass,” Dm,,1|15|4D7|U3,,round </w:t>
+        <w:t>,,“Bass”</w:t>
+      </w:r>
+      <w:r>
+        <w:rPr>
+          <w:rFonts w:ascii="Cambria" w:hAnsi="Cambria" w:cstheme="minorHAnsi"/>
+          <w:color w:val="000000" w:themeColor="text1"/>
+        </w:rPr>
+        <w:t>,,</w:t>
+      </w:r>
+      <w:r>
+        <w:rPr>
+          <w:rFonts w:ascii="Cambria" w:hAnsi="Cambria" w:cstheme="minorHAnsi"/>
+          <w:color w:val="000000" w:themeColor="text1"/>
+        </w:rPr>
+        <w:t xml:space="preserve">Dm,,1|15|4D7|U3,,round </w:t>
       </w:r>
     </w:p>
     <w:p>
@@ -19874,7 +20793,6 @@
           <w:rFonts w:ascii="Cambria" w:hAnsi="Cambria" w:cstheme="minorHAnsi"/>
           <w:color w:val="000000" w:themeColor="text1"/>
         </w:rPr>
-        <w:lastRenderedPageBreak/>
         <w:tab/>
       </w:r>
       <w:r>
@@ -20096,21 +21014,29 @@
           <w:rFonts w:ascii="Cambria" w:hAnsi="Cambria" w:cstheme="minorHAnsi"/>
           <w:color w:val="000000" w:themeColor="text1"/>
         </w:rPr>
-        <w:t xml:space="preserve"> “Bass,” </w:t>
-      </w:r>
-    </w:p>
-    <w:p>
-      <w:pPr>
-        <w:rPr>
-          <w:rFonts w:ascii="Cambria" w:hAnsi="Cambria" w:cstheme="minorHAnsi"/>
-          <w:color w:val="000000" w:themeColor="text1"/>
-        </w:rPr>
-      </w:pPr>
-      <w:r>
-        <w:rPr>
-          <w:rFonts w:ascii="Cambria" w:hAnsi="Cambria" w:cstheme="minorHAnsi"/>
-          <w:color w:val="000000" w:themeColor="text1"/>
-        </w:rPr>
+        <w:t xml:space="preserve"> “Bass”</w:t>
+      </w:r>
+      <w:r>
+        <w:rPr>
+          <w:rFonts w:ascii="Cambria" w:hAnsi="Cambria" w:cstheme="minorHAnsi"/>
+          <w:color w:val="000000" w:themeColor="text1"/>
+        </w:rPr>
+        <w:t>,,</w:t>
+      </w:r>
+    </w:p>
+    <w:p>
+      <w:pPr>
+        <w:rPr>
+          <w:rFonts w:ascii="Cambria" w:hAnsi="Cambria" w:cstheme="minorHAnsi"/>
+          <w:color w:val="000000" w:themeColor="text1"/>
+        </w:rPr>
+      </w:pPr>
+      <w:r>
+        <w:rPr>
+          <w:rFonts w:ascii="Cambria" w:hAnsi="Cambria" w:cstheme="minorHAnsi"/>
+          <w:color w:val="000000" w:themeColor="text1"/>
+        </w:rPr>
+        <w:lastRenderedPageBreak/>
         <w:tab/>
       </w:r>
       <w:r>
@@ -20303,7 +21229,14 @@
           <w:rFonts w:ascii="Cambria" w:hAnsi="Cambria" w:cstheme="minorHAnsi"/>
           <w:color w:val="000000" w:themeColor="text1"/>
         </w:rPr>
-        <w:t xml:space="preserve"> “Bass,” </w:t>
+        <w:t xml:space="preserve"> “Bass”</w:t>
+      </w:r>
+      <w:r>
+        <w:rPr>
+          <w:rFonts w:ascii="Cambria" w:hAnsi="Cambria" w:cstheme="minorHAnsi"/>
+          <w:color w:val="000000" w:themeColor="text1"/>
+        </w:rPr>
+        <w:t>,,</w:t>
       </w:r>
     </w:p>
     <w:p>
@@ -20936,7 +21869,21 @@
           <w:rFonts w:ascii="Cambria" w:hAnsi="Cambria" w:cstheme="minorHAnsi"/>
           <w:color w:val="000000" w:themeColor="text1"/>
         </w:rPr>
-        <w:t xml:space="preserve">“Bas[s],” F#m,,1|335_|5U1D76|5,,think mighty god on fe[e]ble </w:t>
+        <w:t>“Bas[s]”</w:t>
+      </w:r>
+      <w:r>
+        <w:rPr>
+          <w:rFonts w:ascii="Cambria" w:hAnsi="Cambria" w:cstheme="minorHAnsi"/>
+          <w:color w:val="000000" w:themeColor="text1"/>
+        </w:rPr>
+        <w:t>,,</w:t>
+      </w:r>
+      <w:r>
+        <w:rPr>
+          <w:rFonts w:ascii="Cambria" w:hAnsi="Cambria" w:cstheme="minorHAnsi"/>
+          <w:color w:val="000000" w:themeColor="text1"/>
+        </w:rPr>
+        <w:t xml:space="preserve">F#m,,1|335_|5U1D76|5,,think mighty god on fe[e]ble </w:t>
       </w:r>
     </w:p>
     <w:p>
@@ -21491,7 +22438,21 @@
           <w:rFonts w:ascii="Cambria" w:hAnsi="Cambria" w:cstheme="minorHAnsi"/>
           <w:color w:val="000000" w:themeColor="text1"/>
         </w:rPr>
-        <w:t>“Bas[s],” C,,</w:t>
+        <w:t>“Bas[s]”</w:t>
+      </w:r>
+      <w:r>
+        <w:rPr>
+          <w:rFonts w:ascii="Cambria" w:hAnsi="Cambria" w:cstheme="minorHAnsi"/>
+          <w:color w:val="000000" w:themeColor="text1"/>
+        </w:rPr>
+        <w:t>,,</w:t>
+      </w:r>
+      <w:r>
+        <w:rPr>
+          <w:rFonts w:ascii="Cambria" w:hAnsi="Cambria" w:cstheme="minorHAnsi"/>
+          <w:color w:val="000000" w:themeColor="text1"/>
+        </w:rPr>
+        <w:t>C,,</w:t>
       </w:r>
       <w:r>
         <w:rPr>
@@ -21655,7 +22616,21 @@
           <w:rFonts w:ascii="Cambria" w:hAnsi="Cambria" w:cstheme="minorHAnsi"/>
           <w:color w:val="000000" w:themeColor="text1"/>
         </w:rPr>
-        <w:t xml:space="preserve">,,“Bass,” G,,1|U1D7|6-53|6-45|1,,round </w:t>
+        <w:t>,,“Bass”</w:t>
+      </w:r>
+      <w:r>
+        <w:rPr>
+          <w:rFonts w:ascii="Cambria" w:hAnsi="Cambria" w:cstheme="minorHAnsi"/>
+          <w:color w:val="000000" w:themeColor="text1"/>
+        </w:rPr>
+        <w:t>,,</w:t>
+      </w:r>
+      <w:r>
+        <w:rPr>
+          <w:rFonts w:ascii="Cambria" w:hAnsi="Cambria" w:cstheme="minorHAnsi"/>
+          <w:color w:val="000000" w:themeColor="text1"/>
+        </w:rPr>
+        <w:t xml:space="preserve">G,,1|U1D7|6-53|6-45|1,,round </w:t>
       </w:r>
     </w:p>
     <w:p>
@@ -21761,7 +22736,21 @@
           <w:rFonts w:ascii="Cambria" w:hAnsi="Cambria" w:cstheme="minorHAnsi"/>
           <w:color w:val="000000" w:themeColor="text1"/>
         </w:rPr>
-        <w:t xml:space="preserve">,,“Bass,” D,,112|31|6-54|3,,for ever </w:t>
+        <w:t>,,“Bass”</w:t>
+      </w:r>
+      <w:r>
+        <w:rPr>
+          <w:rFonts w:ascii="Cambria" w:hAnsi="Cambria" w:cstheme="minorHAnsi"/>
+          <w:color w:val="000000" w:themeColor="text1"/>
+        </w:rPr>
+        <w:t>,,</w:t>
+      </w:r>
+      <w:r>
+        <w:rPr>
+          <w:rFonts w:ascii="Cambria" w:hAnsi="Cambria" w:cstheme="minorHAnsi"/>
+          <w:color w:val="000000" w:themeColor="text1"/>
+        </w:rPr>
+        <w:t xml:space="preserve">D,,112|31|6-54|3,,for ever </w:t>
       </w:r>
       <w:r>
         <w:rPr>
@@ -21880,7 +22869,21 @@
           <w:rFonts w:ascii="Cambria" w:hAnsi="Cambria" w:cstheme="minorHAnsi"/>
           <w:color w:val="000000" w:themeColor="text1"/>
         </w:rPr>
-        <w:t>” (tenor melody), “Bass,” Am,,</w:t>
+        <w:t>” (tenor melody), “Bass”</w:t>
+      </w:r>
+      <w:r>
+        <w:rPr>
+          <w:rFonts w:ascii="Cambria" w:hAnsi="Cambria" w:cstheme="minorHAnsi"/>
+          <w:color w:val="000000" w:themeColor="text1"/>
+        </w:rPr>
+        <w:t>,,</w:t>
+      </w:r>
+      <w:r>
+        <w:rPr>
+          <w:rFonts w:ascii="Cambria" w:hAnsi="Cambria" w:cstheme="minorHAnsi"/>
+          <w:color w:val="000000" w:themeColor="text1"/>
+        </w:rPr>
+        <w:t>Am,,</w:t>
       </w:r>
     </w:p>
     <w:p>
@@ -22660,53 +23663,210 @@
           <w:iCs/>
           <w:color w:val="000000" w:themeColor="text1"/>
         </w:rPr>
-        <w:t xml:space="preserve">The Worcester Collection of </w:t>
+        <w:t>The Worcester Collection of Harmony. Part Third</w:t>
+      </w:r>
+      <w:r>
+        <w:rPr>
+          <w:rFonts w:ascii="Cambria" w:hAnsi="Cambria" w:cstheme="minorHAnsi"/>
+          <w:color w:val="000000" w:themeColor="text1"/>
+        </w:rPr>
+        <w:t xml:space="preserve"> bound in back; lacks pp. [2], 107-112, 189-200.  Front cover detached; back cover only a stub.</w:t>
+      </w:r>
+    </w:p>
+    <w:p>
+      <w:pPr>
+        <w:rPr>
+          <w:rFonts w:ascii="Cambria" w:hAnsi="Cambria" w:cstheme="minorHAnsi"/>
+          <w:color w:val="000000" w:themeColor="text1"/>
+        </w:rPr>
+      </w:pPr>
+      <w:r>
+        <w:rPr>
+          <w:rFonts w:ascii="Cambria" w:hAnsi="Cambria" w:cstheme="minorHAnsi"/>
+          <w:color w:val="000000" w:themeColor="text1"/>
+        </w:rPr>
+        <w:tab/>
+        <w:t>no inscriptions</w:t>
+      </w:r>
+    </w:p>
+    <w:p>
+      <w:pPr>
+        <w:rPr>
+          <w:rFonts w:ascii="Cambria" w:hAnsi="Cambria" w:cstheme="minorHAnsi"/>
+          <w:color w:val="000000" w:themeColor="text1"/>
+        </w:rPr>
+      </w:pPr>
+      <w:r>
+        <w:rPr>
+          <w:rFonts w:ascii="Cambria" w:hAnsi="Cambria" w:cstheme="minorHAnsi"/>
+          <w:color w:val="000000" w:themeColor="text1"/>
+        </w:rPr>
+        <w:lastRenderedPageBreak/>
+        <w:tab/>
+        <w:t>no MS. music</w:t>
+      </w:r>
+    </w:p>
+    <w:p>
+      <w:pPr>
+        <w:rPr>
+          <w:rFonts w:ascii="Cambria" w:hAnsi="Cambria" w:cstheme="minorHAnsi"/>
+          <w:b/>
+          <w:bCs/>
+          <w:color w:val="000000" w:themeColor="text1"/>
+        </w:rPr>
+      </w:pPr>
+      <w:r>
+        <w:rPr>
+          <w:rFonts w:ascii="Cambria" w:hAnsi="Cambria" w:cstheme="minorHAnsi"/>
+          <w:color w:val="000000" w:themeColor="text1"/>
+        </w:rPr>
+        <w:tab/>
+      </w:r>
+      <w:r>
+        <w:rPr>
+          <w:rFonts w:ascii="Cambria" w:hAnsi="Cambria" w:cstheme="minorHAnsi"/>
+          <w:b/>
+          <w:bCs/>
+          <w:color w:val="000000" w:themeColor="text1"/>
+        </w:rPr>
+        <w:t>Merritt Mus 490.1788</w:t>
+      </w:r>
+    </w:p>
+    <w:p>
+      <w:pPr>
+        <w:rPr>
+          <w:rFonts w:ascii="Cambria" w:hAnsi="Cambria" w:cstheme="minorHAnsi"/>
+          <w:color w:val="000000" w:themeColor="text1"/>
+        </w:rPr>
+      </w:pPr>
+    </w:p>
+    <w:p>
+      <w:pPr>
+        <w:rPr>
+          <w:rFonts w:ascii="Cambria" w:hAnsi="Cambria" w:cstheme="minorHAnsi"/>
+        </w:rPr>
+      </w:pPr>
+      <w:r>
+        <w:rPr>
+          <w:rFonts w:ascii="Cambria" w:hAnsi="Cambria" w:cstheme="minorHAnsi"/>
+        </w:rPr>
+        <w:t xml:space="preserve">30.  </w:t>
+      </w:r>
+      <w:r>
+        <w:rPr>
+          <w:rFonts w:ascii="Cambria" w:hAnsi="Cambria" w:cstheme="minorHAnsi"/>
+        </w:rPr>
+        <w:t xml:space="preserve">Wyeth, John.  </w:t>
       </w:r>
       <w:r>
         <w:rPr>
           <w:rFonts w:ascii="Cambria" w:hAnsi="Cambria" w:cstheme="minorHAnsi"/>
           <w:i/>
           <w:iCs/>
-          <w:color w:val="000000" w:themeColor="text1"/>
-        </w:rPr>
-        <w:lastRenderedPageBreak/>
-        <w:t>Harmony. Part Third</w:t>
-      </w:r>
-      <w:r>
-        <w:rPr>
-          <w:rFonts w:ascii="Cambria" w:hAnsi="Cambria" w:cstheme="minorHAnsi"/>
-          <w:color w:val="000000" w:themeColor="text1"/>
-        </w:rPr>
-        <w:t xml:space="preserve"> bound in back; lacks pp. [2], 107-112, 189-200.  Front cover detached; back cover only a stub.</w:t>
-      </w:r>
-    </w:p>
-    <w:p>
-      <w:pPr>
-        <w:rPr>
-          <w:rFonts w:ascii="Cambria" w:hAnsi="Cambria" w:cstheme="minorHAnsi"/>
-          <w:color w:val="000000" w:themeColor="text1"/>
-        </w:rPr>
-      </w:pPr>
-      <w:r>
-        <w:rPr>
-          <w:rFonts w:ascii="Cambria" w:hAnsi="Cambria" w:cstheme="minorHAnsi"/>
-          <w:color w:val="000000" w:themeColor="text1"/>
-        </w:rPr>
-        <w:tab/>
-        <w:t>no inscriptions</w:t>
-      </w:r>
-    </w:p>
-    <w:p>
-      <w:pPr>
-        <w:rPr>
-          <w:rFonts w:ascii="Cambria" w:hAnsi="Cambria" w:cstheme="minorHAnsi"/>
-          <w:color w:val="000000" w:themeColor="text1"/>
-        </w:rPr>
-      </w:pPr>
-      <w:r>
-        <w:rPr>
-          <w:rFonts w:ascii="Cambria" w:hAnsi="Cambria" w:cstheme="minorHAnsi"/>
-          <w:color w:val="000000" w:themeColor="text1"/>
+        </w:rPr>
+        <w:t>Wyeth’s Repository of Sacred Music. Part Second.</w:t>
+      </w:r>
+      <w:r>
+        <w:rPr>
+          <w:rFonts w:ascii="Cambria" w:hAnsi="Cambria" w:cstheme="minorHAnsi"/>
+        </w:rPr>
+        <w:t xml:space="preserve">  2</w:t>
+      </w:r>
+      <w:r>
+        <w:rPr>
+          <w:rFonts w:ascii="Cambria" w:hAnsi="Cambria" w:cstheme="minorHAnsi"/>
+          <w:vertAlign w:val="superscript"/>
+        </w:rPr>
+        <w:t>nd</w:t>
+      </w:r>
+      <w:r>
+        <w:rPr>
+          <w:rFonts w:ascii="Cambria" w:hAnsi="Cambria" w:cstheme="minorHAnsi"/>
+        </w:rPr>
+        <w:t xml:space="preserve"> ed.  Harrisburgh, Pa.: John Wyeth, 1820.  Lacks pp. 15-22; p. 4 partly obscured by pasted-on newspaper clippings (“Liquid Guano to Hasten the Blowing of Flowers,” “A Remedy for Diphtheria,” “Remedy for Chicken Cholera,” etc.); these 9 pp. supplied in photocopy.</w:t>
+      </w:r>
+      <w:r>
+        <w:rPr>
+          <w:rFonts w:ascii="Cambria" w:hAnsi="Cambria" w:cstheme="minorHAnsi"/>
+        </w:rPr>
+        <w:t xml:space="preserve">  Covers detached.</w:t>
+      </w:r>
+    </w:p>
+    <w:p>
+      <w:pPr>
+        <w:rPr>
+          <w:rFonts w:ascii="Cambria" w:hAnsi="Cambria" w:cstheme="minorHAnsi"/>
+        </w:rPr>
+      </w:pPr>
+      <w:r>
+        <w:rPr>
+          <w:rFonts w:ascii="Cambria" w:hAnsi="Cambria" w:cstheme="minorHAnsi"/>
+        </w:rPr>
+        <w:tab/>
+        <w:t xml:space="preserve"> </w:t>
+      </w:r>
+      <w:r>
+        <w:rPr>
+          <w:rFonts w:ascii="Cambria" w:hAnsi="Cambria" w:cstheme="minorHAnsi"/>
+        </w:rPr>
+        <w:t>n</w:t>
+      </w:r>
+      <w:r>
+        <w:rPr>
+          <w:rFonts w:ascii="Cambria" w:hAnsi="Cambria" w:cstheme="minorHAnsi"/>
+        </w:rPr>
+        <w:t>o ownership inscriptio</w:t>
+      </w:r>
+      <w:r>
+        <w:rPr>
+          <w:rFonts w:ascii="Cambria" w:hAnsi="Cambria" w:cstheme="minorHAnsi"/>
+        </w:rPr>
+        <w:t>ns</w:t>
+      </w:r>
+    </w:p>
+    <w:p>
+      <w:pPr>
+        <w:rPr>
+          <w:rFonts w:ascii="Cambria" w:hAnsi="Cambria" w:cstheme="minorHAnsi"/>
+        </w:rPr>
+      </w:pPr>
+      <w:r>
+        <w:rPr>
+          <w:rFonts w:ascii="Cambria" w:hAnsi="Cambria" w:cstheme="minorHAnsi"/>
+        </w:rPr>
+        <w:tab/>
+        <w:t xml:space="preserve">other newspaper clippings pasted inside front cover, laid + pasted in between p. 34 </w:t>
+      </w:r>
+    </w:p>
+    <w:p>
+      <w:pPr>
+        <w:rPr>
+          <w:rFonts w:ascii="Cambria" w:hAnsi="Cambria" w:cstheme="minorHAnsi"/>
+        </w:rPr>
+      </w:pPr>
+      <w:r>
+        <w:rPr>
+          <w:rFonts w:ascii="Cambria" w:hAnsi="Cambria" w:cstheme="minorHAnsi"/>
+        </w:rPr>
+        <w:tab/>
+      </w:r>
+      <w:r>
+        <w:rPr>
+          <w:rFonts w:ascii="Cambria" w:hAnsi="Cambria" w:cstheme="minorHAnsi"/>
+        </w:rPr>
+        <w:tab/>
+        <w:t>+ p. 35</w:t>
+      </w:r>
+    </w:p>
+    <w:p>
+      <w:pPr>
+        <w:rPr>
+          <w:rFonts w:ascii="Cambria" w:hAnsi="Cambria" w:cstheme="minorHAnsi"/>
+        </w:rPr>
+      </w:pPr>
+      <w:r>
+        <w:rPr>
+          <w:rFonts w:ascii="Cambria" w:hAnsi="Cambria" w:cstheme="minorHAnsi"/>
         </w:rPr>
         <w:tab/>
         <w:t>no MS. music</w:t>
@@ -22714,618 +23874,29 @@
     </w:p>
     <w:p>
       <w:pPr>
+        <w:rPr>
+          <w:rFonts w:ascii="Cambria" w:hAnsi="Cambria"/>
+        </w:rPr>
+      </w:pPr>
+      <w:r>
+        <w:rPr>
+          <w:rFonts w:ascii="Cambria" w:hAnsi="Cambria" w:cstheme="minorHAnsi"/>
+        </w:rPr>
+        <w:tab/>
+      </w:r>
+      <w:r>
         <w:rPr>
           <w:rFonts w:ascii="Cambria" w:hAnsi="Cambria" w:cstheme="minorHAnsi"/>
           <w:b/>
           <w:bCs/>
-          <w:color w:val="000000" w:themeColor="text1"/>
-        </w:rPr>
-      </w:pPr>
-      <w:r>
-        <w:rPr>
-          <w:rFonts w:ascii="Cambria" w:hAnsi="Cambria" w:cstheme="minorHAnsi"/>
-          <w:color w:val="000000" w:themeColor="text1"/>
-        </w:rPr>
-        <w:tab/>
-      </w:r>
-      <w:r>
-        <w:rPr>
-          <w:rFonts w:ascii="Cambria" w:hAnsi="Cambria" w:cstheme="minorHAnsi"/>
-          <w:b/>
-          <w:bCs/>
-          <w:color w:val="000000" w:themeColor="text1"/>
-        </w:rPr>
-        <w:t>Merritt Mus 490.1788</w:t>
-      </w:r>
-    </w:p>
-    <w:p>
-      <w:pPr>
-        <w:rPr>
-          <w:rFonts w:ascii="Cambria" w:hAnsi="Cambria" w:cstheme="minorHAnsi"/>
-          <w:color w:val="000000" w:themeColor="text1"/>
-        </w:rPr>
-      </w:pPr>
-    </w:p>
-    <w:p>
-      <w:pPr>
-        <w:rPr>
-          <w:rFonts w:ascii="Cambria" w:hAnsi="Cambria" w:cstheme="minorHAnsi"/>
-        </w:rPr>
-      </w:pPr>
-      <w:r>
-        <w:rPr>
-          <w:rFonts w:ascii="Cambria" w:hAnsi="Cambria" w:cstheme="minorHAnsi"/>
-        </w:rPr>
-        <w:t xml:space="preserve">30.  </w:t>
-      </w:r>
-      <w:r>
-        <w:rPr>
-          <w:rFonts w:ascii="Cambria" w:hAnsi="Cambria" w:cstheme="minorHAnsi"/>
-        </w:rPr>
-        <w:t xml:space="preserve">Wyeth, John.  </w:t>
-      </w:r>
-      <w:r>
-        <w:rPr>
-          <w:rFonts w:ascii="Cambria" w:hAnsi="Cambria" w:cstheme="minorHAnsi"/>
-          <w:i/>
-          <w:iCs/>
-        </w:rPr>
-        <w:t>Wyeth’s Repository of Sacred Music. Part Second.</w:t>
-      </w:r>
-      <w:r>
-        <w:rPr>
-          <w:rFonts w:ascii="Cambria" w:hAnsi="Cambria" w:cstheme="minorHAnsi"/>
-        </w:rPr>
-        <w:t xml:space="preserve">  2</w:t>
-      </w:r>
-      <w:r>
-        <w:rPr>
-          <w:rFonts w:ascii="Cambria" w:hAnsi="Cambria" w:cstheme="minorHAnsi"/>
-          <w:vertAlign w:val="superscript"/>
-        </w:rPr>
-        <w:t>nd</w:t>
-      </w:r>
-      <w:r>
-        <w:rPr>
-          <w:rFonts w:ascii="Cambria" w:hAnsi="Cambria" w:cstheme="minorHAnsi"/>
-        </w:rPr>
-        <w:t xml:space="preserve"> ed.  Harrisburgh, Pa.: John Wyeth, 1820.  Lacks pp. 15-22; p. 4 partly obscured by pasted-on newspaper clippings (“Liquid Guano to Hasten the Blowing of Flowers,” “A Remedy for Diphtheria,” “Remedy for Chicken Cholera,” etc.); these 9 pp. supplied in photocopy.</w:t>
-      </w:r>
-      <w:r>
-        <w:rPr>
-          <w:rFonts w:ascii="Cambria" w:hAnsi="Cambria" w:cstheme="minorHAnsi"/>
-        </w:rPr>
-        <w:t xml:space="preserve">  Covers detached.</w:t>
-      </w:r>
-    </w:p>
-    <w:p>
-      <w:pPr>
-        <w:rPr>
-          <w:rFonts w:ascii="Cambria" w:hAnsi="Cambria" w:cstheme="minorHAnsi"/>
-        </w:rPr>
-      </w:pPr>
-      <w:r>
-        <w:rPr>
-          <w:rFonts w:ascii="Cambria" w:hAnsi="Cambria" w:cstheme="minorHAnsi"/>
-        </w:rPr>
-        <w:tab/>
+        </w:rPr>
+        <w:t>Merritt Mus 490.1813</w:t>
+      </w:r>
+      <w:r>
+        <w:rPr>
+          <w:rFonts w:ascii="Cambria" w:hAnsi="Cambria"/>
+        </w:rPr>
         <w:t xml:space="preserve"> </w:t>
-      </w:r>
-      <w:r>
-        <w:rPr>
-          <w:rFonts w:ascii="Cambria" w:hAnsi="Cambria" w:cstheme="minorHAnsi"/>
-        </w:rPr>
-        <w:t>n</w:t>
-      </w:r>
-      <w:r>
-        <w:rPr>
-          <w:rFonts w:ascii="Cambria" w:hAnsi="Cambria" w:cstheme="minorHAnsi"/>
-        </w:rPr>
-        <w:t>o ownership inscriptio</w:t>
-      </w:r>
-      <w:r>
-        <w:rPr>
-          <w:rFonts w:ascii="Cambria" w:hAnsi="Cambria" w:cstheme="minorHAnsi"/>
-        </w:rPr>
-        <w:t>ns</w:t>
-      </w:r>
-    </w:p>
-    <w:p>
-      <w:pPr>
-        <w:rPr>
-          <w:rFonts w:ascii="Cambria" w:hAnsi="Cambria" w:cstheme="minorHAnsi"/>
-        </w:rPr>
-      </w:pPr>
-      <w:r>
-        <w:rPr>
-          <w:rFonts w:ascii="Cambria" w:hAnsi="Cambria" w:cstheme="minorHAnsi"/>
-        </w:rPr>
-        <w:tab/>
-        <w:t xml:space="preserve">other newspaper clippings pasted inside front cover, laid + pasted in between p. 34 </w:t>
-      </w:r>
-    </w:p>
-    <w:p>
-      <w:pPr>
-        <w:rPr>
-          <w:rFonts w:ascii="Cambria" w:hAnsi="Cambria" w:cstheme="minorHAnsi"/>
-        </w:rPr>
-      </w:pPr>
-      <w:r>
-        <w:rPr>
-          <w:rFonts w:ascii="Cambria" w:hAnsi="Cambria" w:cstheme="minorHAnsi"/>
-        </w:rPr>
-        <w:tab/>
-      </w:r>
-      <w:r>
-        <w:rPr>
-          <w:rFonts w:ascii="Cambria" w:hAnsi="Cambria" w:cstheme="minorHAnsi"/>
-        </w:rPr>
-        <w:tab/>
-        <w:t>+ p. 35</w:t>
-      </w:r>
-    </w:p>
-    <w:p>
-      <w:pPr>
-        <w:rPr>
-          <w:rFonts w:ascii="Cambria" w:hAnsi="Cambria" w:cstheme="minorHAnsi"/>
-        </w:rPr>
-      </w:pPr>
-      <w:r>
-        <w:rPr>
-          <w:rFonts w:ascii="Cambria" w:hAnsi="Cambria" w:cstheme="minorHAnsi"/>
-        </w:rPr>
-        <w:tab/>
-        <w:t>no MS. music</w:t>
-      </w:r>
-    </w:p>
-    <w:p>
-      <w:pPr>
-        <w:rPr>
-          <w:rFonts w:ascii="Cambria" w:hAnsi="Cambria" w:cstheme="minorHAnsi"/>
-          <w:b/>
-          <w:bCs/>
-        </w:rPr>
-      </w:pPr>
-      <w:r>
-        <w:rPr>
-          <w:rFonts w:ascii="Cambria" w:hAnsi="Cambria" w:cstheme="minorHAnsi"/>
-        </w:rPr>
-        <w:tab/>
-      </w:r>
-      <w:r>
-        <w:rPr>
-          <w:rFonts w:ascii="Cambria" w:hAnsi="Cambria" w:cstheme="minorHAnsi"/>
-          <w:b/>
-          <w:bCs/>
-        </w:rPr>
-        <w:t>Merritt Mus 490.1813</w:t>
-      </w:r>
-    </w:p>
-    <w:p>
-      <w:pPr>
-        <w:rPr>
-          <w:rFonts w:ascii="Cambria" w:hAnsi="Cambria" w:cstheme="minorHAnsi"/>
-          <w:b/>
-          <w:bCs/>
-        </w:rPr>
-      </w:pPr>
-    </w:p>
-    <w:p>
-      <w:pPr>
-        <w:rPr>
-          <w:rFonts w:ascii="Cambria" w:hAnsi="Cambria" w:cstheme="minorHAnsi"/>
-          <w:b/>
-          <w:bCs/>
-        </w:rPr>
-      </w:pPr>
-    </w:p>
-    <w:p>
-      <w:pPr>
-        <w:rPr>
-          <w:rFonts w:ascii="Cambria" w:hAnsi="Cambria" w:cstheme="minorHAnsi"/>
-          <w:b/>
-          <w:bCs/>
-        </w:rPr>
-      </w:pPr>
-    </w:p>
-    <w:p>
-      <w:pPr>
-        <w:rPr>
-          <w:rFonts w:ascii="Cambria" w:hAnsi="Cambria" w:cstheme="minorHAnsi"/>
-          <w:b/>
-          <w:bCs/>
-        </w:rPr>
-      </w:pPr>
-    </w:p>
-    <w:p>
-      <w:pPr>
-        <w:jc w:val="center"/>
-        <w:rPr>
-          <w:rFonts w:ascii="Cambria" w:hAnsi="Cambria"/>
-          <w:sz w:val="32"/>
-          <w:szCs w:val="32"/>
-        </w:rPr>
-      </w:pPr>
-      <w:r>
-        <w:rPr>
-          <w:rFonts w:ascii="Cambria" w:hAnsi="Cambria"/>
-          <w:sz w:val="32"/>
-          <w:szCs w:val="32"/>
-        </w:rPr>
-        <w:t>NAMES – INSCRIBED, STAMPED, ON BOOKPLATES</w:t>
-      </w:r>
-    </w:p>
-    <w:p>
-      <w:pPr>
-        <w:rPr>
-          <w:rFonts w:ascii="Cambria" w:hAnsi="Cambria"/>
-          <w:iCs/>
-        </w:rPr>
-      </w:pPr>
-    </w:p>
-    <w:p>
-      <w:pPr>
-        <w:rPr>
-          <w:rFonts w:ascii="Cambria" w:hAnsi="Cambria"/>
-          <w:i/>
-        </w:rPr>
-      </w:pPr>
-      <w:r>
-        <w:rPr>
-          <w:rFonts w:ascii="Cambria" w:hAnsi="Cambria"/>
-          <w:i/>
-        </w:rPr>
-        <w:t>Names are followed by the inventory numbers for the sources where they appear.  Only names including a full last name are listed here.  Two or more inscriptions in the same source are occasionally combined to create the fullest possible version of a name.  When a location accompanies a name, it is given in parentheses; when a state is specified, it is included, using the modern abbreviation (e.g., MA).  When a date accompanies a name, the year is given in parentheses.  Not included here are only initials, or only first names, or first names and last initials.  Asterisks point to female names.</w:t>
-      </w:r>
-    </w:p>
-    <w:p>
-      <w:pPr>
-        <w:rPr>
-          <w:rFonts w:ascii="Cambria" w:hAnsi="Cambria"/>
-        </w:rPr>
-      </w:pPr>
-    </w:p>
-    <w:p>
-      <w:pPr>
-        <w:rPr>
-          <w:rFonts w:ascii="Cambria" w:hAnsi="Cambria"/>
-        </w:rPr>
-      </w:pPr>
-    </w:p>
-    <w:p>
-      <w:pPr>
-        <w:rPr>
-          <w:rFonts w:ascii="Cambria" w:hAnsi="Cambria"/>
-        </w:rPr>
-      </w:pPr>
-      <w:r>
-        <w:rPr>
-          <w:rFonts w:ascii="Cambria" w:hAnsi="Cambria"/>
-        </w:rPr>
-        <w:t xml:space="preserve">(Huntington, Jonathan) – 12 </w:t>
-      </w:r>
-    </w:p>
-    <w:p>
-      <w:pPr>
-        <w:rPr>
-          <w:rFonts w:ascii="Cambria" w:hAnsi="Cambria"/>
-        </w:rPr>
-      </w:pPr>
-      <w:r>
-        <w:rPr>
-          <w:rFonts w:ascii="Cambria" w:hAnsi="Cambria"/>
-        </w:rPr>
-        <w:t xml:space="preserve">Lindsey, Benjamin, Jr. (New Bedford) – 10 </w:t>
-      </w:r>
-    </w:p>
-    <w:p>
-      <w:pPr>
-        <w:rPr>
-          <w:rFonts w:ascii="Cambria" w:hAnsi="Cambria"/>
-        </w:rPr>
-      </w:pPr>
-      <w:r>
-        <w:rPr>
-          <w:rFonts w:ascii="Cambria" w:hAnsi="Cambria"/>
-        </w:rPr>
-        <w:t xml:space="preserve">Chadwick, John – 7, 19 </w:t>
-      </w:r>
-    </w:p>
-    <w:p>
-      <w:pPr>
-        <w:rPr>
-          <w:rFonts w:ascii="Cambria" w:hAnsi="Cambria"/>
-        </w:rPr>
-      </w:pPr>
-      <w:r>
-        <w:rPr>
-          <w:rFonts w:ascii="Cambria" w:hAnsi="Cambria"/>
-        </w:rPr>
-        <w:t xml:space="preserve">Goodrich, Othniel – 8 </w:t>
-      </w:r>
-    </w:p>
-    <w:p>
-      <w:pPr>
-        <w:rPr>
-          <w:rFonts w:ascii="Cambria" w:hAnsi="Cambria"/>
-        </w:rPr>
-      </w:pPr>
-      <w:r>
-        <w:rPr>
-          <w:rFonts w:ascii="Cambria" w:hAnsi="Cambria"/>
-        </w:rPr>
-        <w:t xml:space="preserve">Horsman, E. – 19 </w:t>
-      </w:r>
-    </w:p>
-    <w:p>
-      <w:pPr>
-        <w:rPr>
-          <w:rFonts w:ascii="Cambria" w:hAnsi="Cambria"/>
-        </w:rPr>
-      </w:pPr>
-      <w:r>
-        <w:rPr>
-          <w:rFonts w:ascii="Cambria" w:hAnsi="Cambria"/>
-        </w:rPr>
-        <w:t xml:space="preserve">Hubbard, Thankfull (1759) – 28 </w:t>
-      </w:r>
-    </w:p>
-    <w:p>
-      <w:pPr>
-        <w:rPr>
-          <w:rFonts w:ascii="Cambria" w:hAnsi="Cambria"/>
-        </w:rPr>
-      </w:pPr>
-      <w:r>
-        <w:rPr>
-          <w:rFonts w:ascii="Cambria" w:hAnsi="Cambria"/>
-        </w:rPr>
-        <w:t xml:space="preserve">Hunnewell, N. M. – 28 </w:t>
-      </w:r>
-    </w:p>
-    <w:p>
-      <w:pPr>
-        <w:rPr>
-          <w:rFonts w:ascii="Cambria" w:hAnsi="Cambria"/>
-        </w:rPr>
-      </w:pPr>
-      <w:r>
-        <w:rPr>
-          <w:rFonts w:ascii="Cambria" w:hAnsi="Cambria"/>
-        </w:rPr>
-        <w:t xml:space="preserve">Hunnewell, Thomas – 28  </w:t>
-      </w:r>
-    </w:p>
-    <w:p>
-      <w:pPr>
-        <w:rPr>
-          <w:rFonts w:ascii="Cambria" w:hAnsi="Cambria"/>
-        </w:rPr>
-      </w:pPr>
-      <w:r>
-        <w:rPr>
-          <w:rFonts w:ascii="Cambria" w:hAnsi="Cambria"/>
-        </w:rPr>
-        <w:t xml:space="preserve">*Johnston, Ann – 4 </w:t>
-      </w:r>
-    </w:p>
-    <w:p>
-      <w:pPr>
-        <w:rPr>
-          <w:rFonts w:ascii="Cambria" w:hAnsi="Cambria"/>
-        </w:rPr>
-      </w:pPr>
-      <w:r>
-        <w:rPr>
-          <w:rFonts w:ascii="Cambria" w:hAnsi="Cambria"/>
-        </w:rPr>
-        <w:t xml:space="preserve">*Johnston, Susan – 4 </w:t>
-      </w:r>
-    </w:p>
-    <w:p>
-      <w:pPr>
-        <w:rPr>
-          <w:rFonts w:ascii="Cambria" w:hAnsi="Cambria"/>
-          <w:lang w:val="de-DE"/>
-        </w:rPr>
-      </w:pPr>
-      <w:r>
-        <w:rPr>
-          <w:rFonts w:ascii="Cambria" w:hAnsi="Cambria"/>
-          <w:lang w:val="de-DE"/>
-        </w:rPr>
-        <w:t xml:space="preserve">Mortimer, Frank C. – 28 </w:t>
-      </w:r>
-    </w:p>
-    <w:p>
-      <w:pPr>
-        <w:rPr>
-          <w:rFonts w:ascii="Cambria" w:hAnsi="Cambria"/>
-          <w:lang w:val="de-DE"/>
-        </w:rPr>
-      </w:pPr>
-      <w:r>
-        <w:rPr>
-          <w:rFonts w:ascii="Cambria" w:hAnsi="Cambria"/>
-          <w:lang w:val="de-DE"/>
-        </w:rPr>
-        <w:t xml:space="preserve">*[Ru_____?], Lydia W. – 15 </w:t>
-      </w:r>
-    </w:p>
-    <w:p>
-      <w:pPr>
-        <w:rPr>
-          <w:rFonts w:ascii="Cambria" w:hAnsi="Cambria"/>
-        </w:rPr>
-      </w:pPr>
-      <w:r>
-        <w:rPr>
-          <w:rFonts w:ascii="Cambria" w:hAnsi="Cambria"/>
-        </w:rPr>
-        <w:t xml:space="preserve">Ruggles, [Joh?]n </w:t>
-      </w:r>
-      <w:r>
-        <w:rPr>
-          <w:rFonts w:ascii="Cambria" w:hAnsi="Cambria"/>
-        </w:rPr>
-        <w:t>– 1</w:t>
-      </w:r>
-    </w:p>
-    <w:p>
-      <w:pPr>
-        <w:rPr>
-          <w:rFonts w:ascii="Cambria" w:hAnsi="Cambria"/>
-        </w:rPr>
-      </w:pPr>
-      <w:r>
-        <w:rPr>
-          <w:rFonts w:ascii="Cambria" w:hAnsi="Cambria"/>
-        </w:rPr>
-        <w:t>*Ruggles, John, Mrs. (Brookline) – 1</w:t>
-      </w:r>
-    </w:p>
-    <w:p>
-      <w:pPr>
-        <w:rPr>
-          <w:rFonts w:ascii="Cambria" w:hAnsi="Cambria"/>
-        </w:rPr>
-      </w:pPr>
-      <w:r>
-        <w:rPr>
-          <w:rFonts w:ascii="Cambria" w:hAnsi="Cambria"/>
-        </w:rPr>
-        <w:t xml:space="preserve">*Smock, Sarah S. (1806) – 16 </w:t>
-      </w:r>
-    </w:p>
-    <w:p>
-      <w:pPr>
-        <w:rPr>
-          <w:rFonts w:ascii="Cambria" w:hAnsi="Cambria"/>
-        </w:rPr>
-      </w:pPr>
-      <w:r>
-        <w:rPr>
-          <w:rFonts w:ascii="Cambria" w:hAnsi="Cambria"/>
-        </w:rPr>
-        <w:lastRenderedPageBreak/>
-        <w:t xml:space="preserve">Spencer, Ozias (1806) – 14 </w:t>
-      </w:r>
-    </w:p>
-    <w:p>
-      <w:pPr>
-        <w:rPr>
-          <w:rFonts w:ascii="Cambria" w:hAnsi="Cambria"/>
-        </w:rPr>
-      </w:pPr>
-      <w:r>
-        <w:rPr>
-          <w:rFonts w:ascii="Cambria" w:hAnsi="Cambria"/>
-        </w:rPr>
-        <w:t xml:space="preserve">*Stewart, John, Mrs. (Boston, 1847) – 12 </w:t>
-      </w:r>
-    </w:p>
-    <w:p>
-      <w:pPr>
-        <w:rPr>
-          <w:rFonts w:ascii="Cambria" w:hAnsi="Cambria"/>
-        </w:rPr>
-      </w:pPr>
-      <w:r>
-        <w:rPr>
-          <w:rFonts w:ascii="Cambria" w:hAnsi="Cambria"/>
-        </w:rPr>
-        <w:t xml:space="preserve">Stewart, William – 12 </w:t>
-      </w:r>
-    </w:p>
-    <w:p>
-      <w:pPr>
-        <w:rPr>
-          <w:rFonts w:ascii="Cambria" w:hAnsi="Cambria"/>
-        </w:rPr>
-      </w:pPr>
-      <w:r>
-        <w:rPr>
-          <w:rFonts w:ascii="Cambria" w:hAnsi="Cambria"/>
-        </w:rPr>
-        <w:t xml:space="preserve">Thayer, Alexander W. – 18 </w:t>
-      </w:r>
-    </w:p>
-    <w:p>
-      <w:pPr>
-        <w:rPr>
-          <w:rFonts w:ascii="Cambria" w:hAnsi="Cambria"/>
-        </w:rPr>
-      </w:pPr>
-      <w:r>
-        <w:rPr>
-          <w:rFonts w:ascii="Cambria" w:hAnsi="Cambria"/>
-        </w:rPr>
-        <w:t xml:space="preserve">Thompson, Randall – 4 </w:t>
-      </w:r>
-    </w:p>
-    <w:p>
-      <w:pPr>
-        <w:rPr>
-          <w:rFonts w:ascii="Cambria" w:hAnsi="Cambria"/>
-        </w:rPr>
-      </w:pPr>
-      <w:r>
-        <w:rPr>
-          <w:rFonts w:ascii="Cambria" w:hAnsi="Cambria"/>
-        </w:rPr>
-        <w:t xml:space="preserve">Thorndike, I. [probably Israel], Col. (1818) – 21 </w:t>
-      </w:r>
-    </w:p>
-    <w:p>
-      <w:pPr>
-        <w:rPr>
-          <w:rFonts w:ascii="Cambria" w:hAnsi="Cambria"/>
-        </w:rPr>
-      </w:pPr>
-      <w:r>
-        <w:rPr>
-          <w:rFonts w:ascii="Cambria" w:hAnsi="Cambria"/>
-        </w:rPr>
-        <w:t xml:space="preserve">Tilton, Edward R. (1879) – 2, 27 </w:t>
-      </w:r>
-    </w:p>
-    <w:p>
-      <w:pPr>
-        <w:rPr>
-          <w:rFonts w:ascii="Cambria" w:hAnsi="Cambria"/>
-        </w:rPr>
-      </w:pPr>
-      <w:r>
-        <w:rPr>
-          <w:rFonts w:ascii="Cambria" w:hAnsi="Cambria"/>
-        </w:rPr>
-        <w:t xml:space="preserve">Tilton, John [G.?] – 2, 27 </w:t>
-      </w:r>
-    </w:p>
-    <w:p>
-      <w:pPr>
-        <w:rPr>
-          <w:rFonts w:ascii="Cambria" w:hAnsi="Cambria"/>
-        </w:rPr>
-      </w:pPr>
-      <w:r>
-        <w:rPr>
-          <w:rFonts w:ascii="Cambria" w:hAnsi="Cambria"/>
-        </w:rPr>
-        <w:t xml:space="preserve">Treat, John Har[v?]ey – 20 </w:t>
-      </w:r>
-    </w:p>
-    <w:p>
-      <w:pPr>
-        <w:rPr>
-          <w:rFonts w:ascii="Cambria" w:hAnsi="Cambria"/>
-        </w:rPr>
-      </w:pPr>
-      <w:r>
-        <w:rPr>
-          <w:rFonts w:ascii="Cambria" w:hAnsi="Cambria"/>
-        </w:rPr>
-        <w:t xml:space="preserve">Turner, Betsey E.  (1808) – 22 </w:t>
       </w:r>
     </w:p>
     <w:p>

</xml_diff>